<commit_message>
CIV-7847 LA online claims redone
</commit_message>
<xml_diff>
--- a/docker/docmosis/templates/CV-UNS-DEC-ENG-01285.docx
+++ b/docker/docmosis/templates/CV-UNS-DEC-ENG-01285.docx
@@ -12,17 +12,18 @@
       </w:pPr>
       <w:r>
         <w:rPr>
-          <w:rFonts w:ascii="Tahoma" w:eastAsia="Tahoma" w:hAnsi="Tahoma" w:cs="Tahoma"/>
+          <w:rFonts w:ascii="Arial" w:eastAsia="Tahoma" w:hAnsi="Arial" w:cs="Arial"/>
           <w:sz w:val="36"/>
         </w:rPr>
         <w:t>ORDER</w:t>
       </w:r>
       <w:r>
         <w:rPr>
-          <w:rFonts w:ascii="Tahoma" w:eastAsia="Tahoma" w:hAnsi="Tahoma" w:cs="Tahoma"/>
+          <w:rFonts w:ascii="Arial" w:eastAsia="Tahoma" w:hAnsi="Arial" w:cs="Arial"/>
           <w:sz w:val="36"/>
         </w:rPr>
         <w:tab/>
+        <w:t xml:space="preserve">           </w:t>
       </w:r>
       <w:r>
         <w:rPr>
@@ -30,57 +31,27 @@
           <w:b/>
           <w:sz w:val="28"/>
         </w:rPr>
-        <w:t xml:space="preserve">In the County Court </w:t>
-      </w:r>
-      <w:r>
-        <w:rPr>
-          <w:rFonts w:ascii="Arial" w:eastAsia="Arial" w:hAnsi="Arial" w:cs="Arial"/>
-          <w:b/>
-          <w:sz w:val="28"/>
-        </w:rPr>
-        <w:tab/>
-      </w:r>
-      <w:r>
-        <w:rPr>
-          <w:rFonts w:ascii="Tahoma" w:eastAsia="Tahoma" w:hAnsi="Tahoma" w:cs="Tahoma"/>
-        </w:rPr>
-        <w:t>Case number:</w:t>
-      </w:r>
-      <w:r>
-        <w:rPr>
-          <w:rFonts w:ascii="Tahoma" w:hAnsi="Tahoma" w:cs="Tahoma"/>
-        </w:rPr>
-        <w:t xml:space="preserve"> </w:t>
-      </w:r>
-      <w:r>
-        <w:rPr>
-          <w:rFonts w:ascii="Tahoma" w:hAnsi="Tahoma" w:cs="Tahoma"/>
-        </w:rPr>
-        <w:t>&lt;&lt;</w:t>
-      </w:r>
-      <w:r>
-        <w:rPr>
-          <w:rFonts w:ascii="Tahoma" w:hAnsi="Tahoma" w:cs="Tahoma"/>
-        </w:rPr>
-        <w:t xml:space="preserve"> </w:t>
-      </w:r>
-      <w:proofErr w:type="spellStart"/>
-      <w:r>
-        <w:rPr>
-          <w:rFonts w:ascii="Tahoma" w:hAnsi="Tahoma" w:cs="Tahoma"/>
+        <w:t xml:space="preserve">In the County Court at  </w:t>
+      </w:r>
+      <w:r>
+        <w:rPr>
+          <w:rFonts w:ascii="Arial" w:eastAsia="Tahoma" w:hAnsi="Arial" w:cs="Arial"/>
+        </w:rPr>
+        <w:t>Case number:&lt;&lt;</w:t>
+      </w:r>
+      <w:proofErr w:type="spellStart"/>
+      <w:r>
+        <w:rPr>
+          <w:rFonts w:ascii="Arial" w:hAnsi="Arial" w:cs="Arial"/>
+          <w:lang w:val="en-US"/>
         </w:rPr>
         <w:t>caseNumber</w:t>
       </w:r>
       <w:proofErr w:type="spellEnd"/>
       <w:r>
         <w:rPr>
-          <w:rFonts w:ascii="Tahoma" w:hAnsi="Tahoma" w:cs="Tahoma"/>
-        </w:rPr>
-        <w:t xml:space="preserve"> </w:t>
-      </w:r>
-      <w:r>
-        <w:rPr>
-          <w:rFonts w:ascii="Tahoma" w:hAnsi="Tahoma" w:cs="Tahoma"/>
+          <w:rFonts w:ascii="Arial" w:hAnsi="Arial" w:cs="Arial"/>
+          <w:lang w:val="en-US"/>
         </w:rPr>
         <w:t>&gt;&gt;</w:t>
       </w:r>
@@ -222,6 +193,17 @@
         <w:pStyle w:val="Heading1"/>
       </w:pPr>
       <w:r>
+        <w:t>&lt;&lt;cs_{</w:t>
+      </w:r>
+      <w:proofErr w:type="spellStart"/>
+      <w:r>
+        <w:t>writtenByJudge</w:t>
+      </w:r>
+      <w:proofErr w:type="spellEnd"/>
+      <w:r>
+        <w:t>}&gt;&gt;</w:t>
+      </w:r>
+      <w:r>
         <w:t>&lt;&lt;</w:t>
       </w:r>
       <w:proofErr w:type="spellStart"/>
@@ -231,6 +213,18 @@
       <w:proofErr w:type="spellEnd"/>
       <w:r>
         <w:t>&gt;&gt;</w:t>
+      </w:r>
+      <w:r>
+        <w:t>&lt;&lt;else&gt;&gt;</w:t>
+      </w:r>
+      <w:r>
+        <w:t xml:space="preserve"> </w:t>
+      </w:r>
+      <w:r>
+        <w:t>Online Civil Claims</w:t>
+      </w:r>
+      <w:r>
+        <w:t>&lt;&lt;es_&gt;&gt;</w:t>
       </w:r>
     </w:p>
     <w:p>
@@ -9032,6 +9026,15 @@
 </file>
 
 <file path=customXml/item1.xml><?xml version="1.0" encoding="utf-8"?>
+<?mso-contentType ?>
+<FormTemplates xmlns="http://schemas.microsoft.com/sharepoint/v3/contenttype/forms">
+  <Display>DocumentLibraryForm</Display>
+  <Edit>DocumentLibraryForm</Edit>
+  <New>DocumentLibraryForm</New>
+</FormTemplates>
+</file>
+
+<file path=customXml/item2.xml><?xml version="1.0" encoding="utf-8"?>
 <ct:contentTypeSchema xmlns:ct="http://schemas.microsoft.com/office/2006/metadata/contentType" xmlns:ma="http://schemas.microsoft.com/office/2006/metadata/properties/metaAttributes" ct:_="" ma:_="" ma:contentTypeName="_CtTemplate" ma:contentTypeID="0x01010064A5FDCCFB03F540B94405305D7DE14F00A4F8B82F7CEF57469A8FE5CEAB7A0EE0" ma:contentTypeVersion="54" ma:contentTypeDescription="Part of Template Management with Site Columns representing custom attributes." ma:contentTypeScope="" ma:versionID="c2ae9af6f2d07f5c87e529250672afb5">
   <xsd:schema xmlns:xsd="http://www.w3.org/2001/XMLSchema" xmlns:xs="http://www.w3.org/2001/XMLSchema" xmlns:p="http://schemas.microsoft.com/office/2006/metadata/properties" xmlns:ns2="f336f4fe-8719-4ea2-b5d6-29b3a580aeb4" xmlns:ns3="b57b892a-dd61-4bba-b372-a8d93da2c7e6" targetNamespace="http://schemas.microsoft.com/office/2006/metadata/properties" ma:root="true" ma:fieldsID="5cc5ae0d05cbe82a12e0833457866b27" ns2:_="" ns3:_="">
     <xsd:import namespace="f336f4fe-8719-4ea2-b5d6-29b3a580aeb4"/>
@@ -9347,7 +9350,7 @@
 </ct:contentTypeSchema>
 </file>
 
-<file path=customXml/item2.xml><?xml version="1.0" encoding="utf-8"?>
+<file path=customXml/item3.xml><?xml version="1.0" encoding="utf-8"?>
 <p:properties xmlns:p="http://schemas.microsoft.com/office/2006/metadata/properties" xmlns:xsi="http://www.w3.org/2001/XMLSchema-instance" xmlns:pc="http://schemas.microsoft.com/office/infopath/2007/PartnerControls">
   <documentManagement>
     <Stage xmlns="f336f4fe-8719-4ea2-b5d6-29b3a580aeb4">Draft</Stage>
@@ -9365,16 +9368,15 @@
 </p:properties>
 </file>
 
-<file path=customXml/item3.xml><?xml version="1.0" encoding="utf-8"?>
-<?mso-contentType ?>
-<FormTemplates xmlns="http://schemas.microsoft.com/sharepoint/v3/contenttype/forms">
-  <Display>DocumentLibraryForm</Display>
-  <Edit>DocumentLibraryForm</Edit>
-  <New>DocumentLibraryForm</New>
-</FormTemplates>
+<file path=customXml/itemProps1.xml><?xml version="1.0" encoding="utf-8"?>
+<ds:datastoreItem xmlns:ds="http://schemas.openxmlformats.org/officeDocument/2006/customXml" ds:itemID="{0A291025-B274-4E6B-B6F0-32798DD58C0F}">
+  <ds:schemaRefs>
+    <ds:schemaRef ds:uri="http://schemas.microsoft.com/sharepoint/v3/contenttype/forms"/>
+  </ds:schemaRefs>
+</ds:datastoreItem>
 </file>
 
-<file path=customXml/itemProps1.xml><?xml version="1.0" encoding="utf-8"?>
+<file path=customXml/itemProps2.xml><?xml version="1.0" encoding="utf-8"?>
 <ds:datastoreItem xmlns:ds="http://schemas.openxmlformats.org/officeDocument/2006/customXml" ds:itemID="{5FC536DF-A696-4054-91F6-4D714A03699E}">
   <ds:schemaRefs>
     <ds:schemaRef ds:uri="http://schemas.microsoft.com/office/2006/metadata/contentType"/>
@@ -9393,7 +9395,7 @@
 </ds:datastoreItem>
 </file>
 
-<file path=customXml/itemProps2.xml><?xml version="1.0" encoding="utf-8"?>
+<file path=customXml/itemProps3.xml><?xml version="1.0" encoding="utf-8"?>
 <ds:datastoreItem xmlns:ds="http://schemas.openxmlformats.org/officeDocument/2006/customXml" ds:itemID="{D0A7C455-9E81-45ED-8320-4509C5952A7F}">
   <ds:schemaRefs>
     <ds:schemaRef ds:uri="http://schemas.microsoft.com/office/2006/metadata/properties"/>
@@ -9403,14 +9405,6 @@
 </ds:datastoreItem>
 </file>
 
-<file path=customXml/itemProps3.xml><?xml version="1.0" encoding="utf-8"?>
-<ds:datastoreItem xmlns:ds="http://schemas.openxmlformats.org/officeDocument/2006/customXml" ds:itemID="{0A291025-B274-4E6B-B6F0-32798DD58C0F}">
-  <ds:schemaRefs>
-    <ds:schemaRef ds:uri="http://schemas.microsoft.com/sharepoint/v3/contenttype/forms"/>
-  </ds:schemaRefs>
-</ds:datastoreItem>
-</file>
-
 <file path=docMetadata/LabelInfo.xml><?xml version="1.0" encoding="utf-8"?>
 <clbl:labelList xmlns:clbl="http://schemas.microsoft.com/office/2020/mipLabelMetadata">
   <clbl:label id="{fa22dce2-39a9-4bf4-a557-7a50b593b56a}" enabled="1" method="Privileged" siteId="{3e0088dc-0629-4ae6-aa8c-813e7a296f50}" contentBits="0" removed="0"/>

</xml_diff>

<commit_message>
CIV-7847 LA uses previous paragraph
</commit_message>
<xml_diff>
--- a/docker/docmosis/templates/CV-UNS-DEC-ENG-01285.docx
+++ b/docker/docmosis/templates/CV-UNS-DEC-ENG-01285.docx
@@ -39,21 +39,12 @@
         </w:rPr>
         <w:t>Case number:&lt;&lt;</w:t>
       </w:r>
-      <w:proofErr w:type="spellStart"/>
       <w:r>
         <w:rPr>
           <w:rFonts w:ascii="Arial" w:hAnsi="Arial" w:cs="Arial"/>
           <w:lang w:val="en-US"/>
         </w:rPr>
-        <w:t>caseNumber</w:t>
-      </w:r>
-      <w:proofErr w:type="spellEnd"/>
-      <w:r>
-        <w:rPr>
-          <w:rFonts w:ascii="Arial" w:hAnsi="Arial" w:cs="Arial"/>
-          <w:lang w:val="en-US"/>
-        </w:rPr>
-        <w:t>&gt;&gt;</w:t>
+        <w:t>caseNumber&gt;&gt;</w:t>
       </w:r>
     </w:p>
     <w:p>
@@ -72,87 +63,16 @@
           <w:bCs/>
           <w:color w:val="000000" w:themeColor="text1"/>
         </w:rPr>
-        <w:t>&lt;&lt; {</w:t>
-      </w:r>
-      <w:proofErr w:type="spellStart"/>
-      <w:proofErr w:type="gramStart"/>
-      <w:r>
-        <w:rPr>
-          <w:rFonts w:ascii="Arial" w:hAnsi="Arial" w:cs="Arial"/>
+        <w:t xml:space="preserve">&lt;&lt; {dateFormat($nowUTC </w:t>
+      </w:r>
+      <w:r>
+        <w:rPr>
+          <w:rFonts w:ascii="Arial" w:eastAsia="Times New Roman" w:hAnsi="Arial" w:cs="Arial"/>
           <w:b/>
           <w:bCs/>
           <w:color w:val="000000" w:themeColor="text1"/>
         </w:rPr>
-        <w:t>dateFormat</w:t>
-      </w:r>
-      <w:proofErr w:type="spellEnd"/>
-      <w:r>
-        <w:rPr>
-          <w:rFonts w:ascii="Arial" w:hAnsi="Arial" w:cs="Arial"/>
-          <w:b/>
-          <w:bCs/>
-          <w:color w:val="000000" w:themeColor="text1"/>
-        </w:rPr>
-        <w:t>(</w:t>
-      </w:r>
-      <w:proofErr w:type="gramEnd"/>
-      <w:r>
-        <w:rPr>
-          <w:rFonts w:ascii="Arial" w:hAnsi="Arial" w:cs="Arial"/>
-          <w:b/>
-          <w:bCs/>
-          <w:color w:val="000000" w:themeColor="text1"/>
-        </w:rPr>
-        <w:t>$</w:t>
-      </w:r>
-      <w:proofErr w:type="spellStart"/>
-      <w:r>
-        <w:rPr>
-          <w:rFonts w:ascii="Arial" w:hAnsi="Arial" w:cs="Arial"/>
-          <w:b/>
-          <w:bCs/>
-          <w:color w:val="000000" w:themeColor="text1"/>
-        </w:rPr>
-        <w:t>nowUTC</w:t>
-      </w:r>
-      <w:proofErr w:type="spellEnd"/>
-      <w:r>
-        <w:rPr>
-          <w:rFonts w:ascii="Arial" w:hAnsi="Arial" w:cs="Arial"/>
-          <w:b/>
-          <w:bCs/>
-          <w:color w:val="000000" w:themeColor="text1"/>
-        </w:rPr>
-        <w:t xml:space="preserve"> </w:t>
-      </w:r>
-      <w:r>
-        <w:rPr>
-          <w:rFonts w:ascii="Arial" w:eastAsia="Times New Roman" w:hAnsi="Arial" w:cs="Arial"/>
-          <w:b/>
-          <w:bCs/>
-          <w:color w:val="000000" w:themeColor="text1"/>
-        </w:rPr>
-        <w:t xml:space="preserve">,‘d MMMM </w:t>
-      </w:r>
-      <w:proofErr w:type="spellStart"/>
-      <w:r>
-        <w:rPr>
-          <w:rFonts w:ascii="Arial" w:eastAsia="Times New Roman" w:hAnsi="Arial" w:cs="Arial"/>
-          <w:b/>
-          <w:bCs/>
-          <w:color w:val="000000" w:themeColor="text1"/>
-        </w:rPr>
-        <w:t>yyyy</w:t>
-      </w:r>
-      <w:proofErr w:type="spellEnd"/>
-      <w:r>
-        <w:rPr>
-          <w:rFonts w:ascii="Arial" w:eastAsia="Times New Roman" w:hAnsi="Arial" w:cs="Arial"/>
-          <w:b/>
-          <w:bCs/>
-          <w:color w:val="000000" w:themeColor="text1"/>
-        </w:rPr>
-        <w:t>’)}</w:t>
+        <w:t>,‘d MMMM yyyy’)}</w:t>
       </w:r>
       <w:r>
         <w:rPr>
@@ -193,38 +113,13 @@
         <w:pStyle w:val="Heading1"/>
       </w:pPr>
       <w:r>
-        <w:t>&lt;&lt;cs_{</w:t>
-      </w:r>
-      <w:proofErr w:type="spellStart"/>
-      <w:r>
-        <w:t>writtenByJudge</w:t>
-      </w:r>
-      <w:proofErr w:type="spellEnd"/>
-      <w:r>
-        <w:t>}&gt;&gt;</w:t>
-      </w:r>
-      <w:r>
-        <w:t>&lt;&lt;</w:t>
-      </w:r>
-      <w:proofErr w:type="spellStart"/>
-      <w:r>
-        <w:t>hearingLocation.site_name</w:t>
-      </w:r>
-      <w:proofErr w:type="spellEnd"/>
-      <w:r>
-        <w:t>&gt;&gt;</w:t>
-      </w:r>
-      <w:r>
-        <w:t>&lt;&lt;else&gt;&gt;</w:t>
+        <w:t>&lt;&lt;cs_{writtenByJudge}&gt;&gt;&lt;&lt;hearingLocation.site_name&gt;&gt;&lt;&lt;else&gt;&gt;</w:t>
       </w:r>
       <w:r>
         <w:t xml:space="preserve"> </w:t>
       </w:r>
       <w:r>
-        <w:t>Online Civil Claims</w:t>
-      </w:r>
-      <w:r>
-        <w:t>&lt;&lt;es_&gt;&gt;</w:t>
+        <w:t>Online Civil Claims&lt;&lt;es_&gt;&gt;</w:t>
       </w:r>
     </w:p>
     <w:p>
@@ -248,31 +143,7 @@
           <w:sz w:val="28"/>
           <w:szCs w:val="28"/>
         </w:rPr>
-        <w:t>&lt;&lt;</w:t>
-      </w:r>
-      <w:proofErr w:type="spellStart"/>
-      <w:r>
-        <w:rPr>
-          <w:rFonts w:ascii="Arial" w:hAnsi="Arial" w:cs="Arial"/>
-          <w:b/>
-          <w:bCs/>
-          <w:color w:val="000000" w:themeColor="text1"/>
-          <w:sz w:val="28"/>
-          <w:szCs w:val="28"/>
-        </w:rPr>
-        <w:t>judgeNameTitle</w:t>
-      </w:r>
-      <w:proofErr w:type="spellEnd"/>
-      <w:r>
-        <w:rPr>
-          <w:rFonts w:ascii="Arial" w:hAnsi="Arial" w:cs="Arial"/>
-          <w:b/>
-          <w:bCs/>
-          <w:color w:val="000000" w:themeColor="text1"/>
-          <w:sz w:val="28"/>
-          <w:szCs w:val="28"/>
-        </w:rPr>
-        <w:t>&gt;&gt;</w:t>
+        <w:t>&lt;&lt;judgeNameTitle&gt;&gt;</w:t>
       </w:r>
     </w:p>
     <w:p>
@@ -703,9 +574,8 @@
           <w:szCs w:val="20"/>
           <w:lang w:val="en-US"/>
         </w:rPr>
-        <w:t xml:space="preserve">ou must comply with the terms imposed upon you by this order otherwise your claim or the </w:t>
-      </w:r>
-      <w:proofErr w:type="spellStart"/>
+        <w:t>ou must comply with the terms imposed upon you by this order otherwise your claim or the defence of it is liable to be struck out or some other sanction imposed. If you cannot comply</w:t>
+      </w:r>
       <w:r>
         <w:rPr>
           <w:rFonts w:ascii="Arial" w:hAnsi="Arial"/>
@@ -714,9 +584,8 @@
           <w:szCs w:val="20"/>
           <w:lang w:val="en-US"/>
         </w:rPr>
-        <w:t>defence</w:t>
-      </w:r>
-      <w:proofErr w:type="spellEnd"/>
+        <w:t>,</w:t>
+      </w:r>
       <w:r>
         <w:rPr>
           <w:rFonts w:ascii="Arial" w:hAnsi="Arial"/>
@@ -725,62 +594,40 @@
           <w:szCs w:val="20"/>
           <w:lang w:val="en-US"/>
         </w:rPr>
-        <w:t xml:space="preserve"> of it is liable to be struck out or some other sanction imposed. If you cannot comply</w:t>
-      </w:r>
-      <w:r>
-        <w:rPr>
-          <w:rFonts w:ascii="Arial" w:hAnsi="Arial"/>
-          <w:bCs/>
-          <w:snapToGrid w:val="0"/>
-          <w:szCs w:val="20"/>
+        <w:t xml:space="preserve"> you are expected to make formal application to the court before any deadline imposed upon you expires.</w:t>
+      </w:r>
+    </w:p>
+    <w:p>
+      <w:pPr>
+        <w:rPr>
+          <w:rFonts w:ascii="Arial" w:hAnsi="Arial" w:cs="Arial"/>
           <w:lang w:val="en-US"/>
         </w:rPr>
-        <w:t>,</w:t>
-      </w:r>
-      <w:r>
-        <w:rPr>
-          <w:rFonts w:ascii="Arial" w:hAnsi="Arial"/>
-          <w:bCs/>
-          <w:snapToGrid w:val="0"/>
-          <w:szCs w:val="20"/>
+      </w:pPr>
+      <w:bookmarkStart w:id="0" w:name="_Hlk132282309"/>
+      <w:r>
+        <w:rPr>
+          <w:rFonts w:ascii="Arial" w:hAnsi="Arial" w:cs="Arial"/>
+          <w:bCs/>
+        </w:rPr>
+        <w:t>&lt;&lt;</w:t>
+      </w:r>
+      <w:bookmarkStart w:id="1" w:name="_Hlk132282958"/>
+      <w:r>
+        <w:rPr>
+          <w:rFonts w:ascii="Arial" w:hAnsi="Arial" w:cs="Arial"/>
           <w:lang w:val="en-US"/>
         </w:rPr>
-        <w:t xml:space="preserve"> you are expected to make formal application to the court before any deadline imposed upon you expires.</w:t>
-      </w:r>
-    </w:p>
-    <w:p>
-      <w:pPr>
+        <w:t>trialHearingJudgesRecitalDJ</w:t>
+      </w:r>
+      <w:r>
         <w:rPr>
           <w:rFonts w:ascii="Arial" w:hAnsi="Arial" w:cs="Arial"/>
           <w:lang w:val="en-US"/>
         </w:rPr>
-      </w:pPr>
-      <w:bookmarkStart w:id="0" w:name="_Hlk132282309"/>
-      <w:r>
-        <w:rPr>
-          <w:rFonts w:ascii="Arial" w:hAnsi="Arial" w:cs="Arial"/>
-          <w:bCs/>
-        </w:rPr>
-        <w:t>&lt;&lt;</w:t>
-      </w:r>
-      <w:bookmarkStart w:id="1" w:name="_Hlk132282958"/>
-      <w:proofErr w:type="spellStart"/>
-      <w:r>
-        <w:rPr>
-          <w:rFonts w:ascii="Arial" w:hAnsi="Arial" w:cs="Arial"/>
-          <w:lang w:val="en-US"/>
-        </w:rPr>
-        <w:t>trialHearingJudgesRecitalDJ</w:t>
-      </w:r>
-      <w:r>
-        <w:rPr>
-          <w:rFonts w:ascii="Arial" w:hAnsi="Arial" w:cs="Arial"/>
-          <w:lang w:val="en-US"/>
-        </w:rPr>
         <w:t>.input</w:t>
       </w:r>
       <w:bookmarkEnd w:id="1"/>
-      <w:proofErr w:type="spellEnd"/>
       <w:r>
         <w:rPr>
           <w:rFonts w:ascii="Arial" w:hAnsi="Arial" w:cs="Arial"/>
@@ -1004,14 +851,7 @@
         <w:rPr>
           <w:rFonts w:ascii="Arial" w:hAnsi="Arial" w:cs="Arial"/>
         </w:rPr>
-        <w:t xml:space="preserve">&lt;&lt; </w:t>
-      </w:r>
-      <w:proofErr w:type="spellStart"/>
-      <w:r>
-        <w:rPr>
-          <w:rFonts w:ascii="Arial" w:hAnsi="Arial" w:cs="Arial"/>
-        </w:rPr>
-        <w:t>cs_</w:t>
+        <w:t>&lt;&lt; cs_</w:t>
       </w:r>
       <w:r>
         <w:rPr>
@@ -1019,7 +859,6 @@
         </w:rPr>
         <w:t>trialHearingDisputeAddSection</w:t>
       </w:r>
-      <w:proofErr w:type="spellEnd"/>
       <w:r>
         <w:rPr>
           <w:rFonts w:ascii="Arial" w:hAnsi="Arial" w:cs="Arial"/>
@@ -1095,7 +934,6 @@
         <w:lastRenderedPageBreak/>
         <w:t xml:space="preserve">&lt;&lt; </w:t>
       </w:r>
-      <w:proofErr w:type="spellStart"/>
       <w:r>
         <w:rPr>
           <w:rFonts w:ascii="Arial" w:hAnsi="Arial" w:cs="Arial"/>
@@ -1114,7 +952,6 @@
         </w:rPr>
         <w:t>trialHearingDisputeAddSection</w:t>
       </w:r>
-      <w:proofErr w:type="spellEnd"/>
       <w:r>
         <w:rPr>
           <w:rFonts w:ascii="Arial" w:hAnsi="Arial" w:cs="Arial"/>
@@ -1125,14 +962,7 @@
         <w:rPr>
           <w:rFonts w:ascii="Arial" w:hAnsi="Arial" w:cs="Arial"/>
         </w:rPr>
-        <w:t xml:space="preserve">&lt;&lt; </w:t>
-      </w:r>
-      <w:proofErr w:type="spellStart"/>
-      <w:r>
-        <w:rPr>
-          <w:rFonts w:ascii="Arial" w:hAnsi="Arial" w:cs="Arial"/>
-        </w:rPr>
-        <w:t>cs_</w:t>
+        <w:t>&lt;&lt; cs_</w:t>
       </w:r>
       <w:r>
         <w:rPr>
@@ -1140,7 +970,6 @@
         </w:rPr>
         <w:t>trialHearingVariationsAddSection</w:t>
       </w:r>
-      <w:proofErr w:type="spellEnd"/>
       <w:r>
         <w:rPr>
           <w:rFonts w:ascii="Arial" w:hAnsi="Arial" w:cs="Arial"/>
@@ -1205,7 +1034,6 @@
         </w:rPr>
         <w:t xml:space="preserve">&lt;&lt; </w:t>
       </w:r>
-      <w:proofErr w:type="spellStart"/>
       <w:r>
         <w:rPr>
           <w:rFonts w:ascii="Arial" w:hAnsi="Arial" w:cs="Arial"/>
@@ -1224,19 +1052,11 @@
         </w:rPr>
         <w:t>trialHearingVariationsAddSection</w:t>
       </w:r>
-      <w:proofErr w:type="spellEnd"/>
-      <w:r>
-        <w:rPr>
-          <w:rFonts w:ascii="Arial" w:hAnsi="Arial" w:cs="Arial"/>
-        </w:rPr>
-        <w:t xml:space="preserve">&gt;&gt;&lt;&lt; </w:t>
-      </w:r>
-      <w:proofErr w:type="spellStart"/>
-      <w:r>
-        <w:rPr>
-          <w:rFonts w:ascii="Arial" w:hAnsi="Arial" w:cs="Arial"/>
-        </w:rPr>
-        <w:t>cs_</w:t>
+      <w:r>
+        <w:rPr>
+          <w:rFonts w:ascii="Arial" w:hAnsi="Arial" w:cs="Arial"/>
+        </w:rPr>
+        <w:t>&gt;&gt;&lt;&lt; cs_</w:t>
       </w:r>
       <w:r>
         <w:rPr>
@@ -1244,7 +1064,6 @@
         </w:rPr>
         <w:t>trialHearingSettlementAddSection</w:t>
       </w:r>
-      <w:proofErr w:type="spellEnd"/>
       <w:r>
         <w:rPr>
           <w:rFonts w:ascii="Arial" w:hAnsi="Arial" w:cs="Arial"/>
@@ -1284,21 +1103,7 @@
         <w:rPr>
           <w:rFonts w:ascii="Arial" w:hAnsi="Arial" w:cs="Arial"/>
         </w:rPr>
-        <w:t xml:space="preserve">Each party must inform the Court immediately if the case is settled </w:t>
-      </w:r>
-      <w:proofErr w:type="gramStart"/>
-      <w:r>
-        <w:rPr>
-          <w:rFonts w:ascii="Arial" w:hAnsi="Arial" w:cs="Arial"/>
-        </w:rPr>
-        <w:t>whether or not</w:t>
-      </w:r>
-      <w:proofErr w:type="gramEnd"/>
-      <w:r>
-        <w:rPr>
-          <w:rFonts w:ascii="Arial" w:hAnsi="Arial" w:cs="Arial"/>
-        </w:rPr>
-        <w:t xml:space="preserve"> it is then possible to upload to the Digital Portal a draft consent order to give effect to their agreement.</w:t>
+        <w:t>Each party must inform the Court immediately if the case is settled whether or not it is then possible to upload to the Digital Portal a draft consent order to give effect to their agreement.</w:t>
       </w:r>
     </w:p>
     <w:p>
@@ -1313,7 +1118,6 @@
         </w:rPr>
         <w:t xml:space="preserve">&lt;&lt; </w:t>
       </w:r>
-      <w:proofErr w:type="spellStart"/>
       <w:r>
         <w:rPr>
           <w:rFonts w:ascii="Arial" w:hAnsi="Arial" w:cs="Arial"/>
@@ -1324,27 +1128,13 @@
         <w:rPr>
           <w:rFonts w:ascii="Arial" w:hAnsi="Arial" w:cs="Arial"/>
         </w:rPr>
-        <w:t>s_trialHearingSettlementAddSection</w:t>
-      </w:r>
-      <w:proofErr w:type="spellEnd"/>
-      <w:r>
-        <w:rPr>
-          <w:rFonts w:ascii="Arial" w:hAnsi="Arial" w:cs="Arial"/>
-        </w:rPr>
-        <w:t>&gt;&gt;</w:t>
-      </w:r>
-      <w:r>
-        <w:rPr>
-          <w:rFonts w:ascii="Arial" w:hAnsi="Arial" w:cs="Arial"/>
-        </w:rPr>
-        <w:t xml:space="preserve">&lt;&lt; </w:t>
-      </w:r>
-      <w:proofErr w:type="spellStart"/>
-      <w:r>
-        <w:rPr>
-          <w:rFonts w:ascii="Arial" w:hAnsi="Arial" w:cs="Arial"/>
-        </w:rPr>
-        <w:t>cs_</w:t>
+        <w:t>s_trialHearingSettlementAddSection&gt;&gt;</w:t>
+      </w:r>
+      <w:r>
+        <w:rPr>
+          <w:rFonts w:ascii="Arial" w:hAnsi="Arial" w:cs="Arial"/>
+        </w:rPr>
+        <w:t>&lt;&lt; cs_</w:t>
       </w:r>
       <w:r>
         <w:rPr>
@@ -1352,7 +1142,6 @@
         </w:rPr>
         <w:t>trialHearingDisclosureOfDocumentsDJAddSection</w:t>
       </w:r>
-      <w:proofErr w:type="spellEnd"/>
       <w:r>
         <w:rPr>
           <w:rFonts w:ascii="Arial" w:hAnsi="Arial" w:cs="Arial"/>
@@ -1419,28 +1208,8 @@
           <w:b/>
           <w:bCs/>
         </w:rPr>
-        <w:t>&lt;&lt; {</w:t>
-      </w:r>
-      <w:proofErr w:type="spellStart"/>
-      <w:proofErr w:type="gramStart"/>
-      <w:r>
-        <w:rPr>
-          <w:rFonts w:ascii="Arial" w:hAnsi="Arial" w:cs="Arial"/>
-          <w:b/>
-          <w:bCs/>
-        </w:rPr>
-        <w:t>dateFormat</w:t>
-      </w:r>
-      <w:proofErr w:type="spellEnd"/>
-      <w:r>
-        <w:rPr>
-          <w:rFonts w:ascii="Arial" w:hAnsi="Arial" w:cs="Arial"/>
-          <w:b/>
-          <w:bCs/>
-        </w:rPr>
-        <w:t>(</w:t>
-      </w:r>
-      <w:proofErr w:type="gramEnd"/>
+        <w:t>&lt;&lt; {dateFormat(</w:t>
+      </w:r>
       <w:r>
         <w:rPr>
           <w:rFonts w:ascii="Arial" w:hAnsi="Arial" w:cs="Arial"/>
@@ -1455,43 +1224,7 @@
           <w:b/>
           <w:bCs/>
         </w:rPr>
-        <w:t xml:space="preserve">, ‘dd MMMM </w:t>
-      </w:r>
-      <w:proofErr w:type="spellStart"/>
-      <w:r>
-        <w:rPr>
-          <w:rFonts w:ascii="Arial" w:hAnsi="Arial" w:cs="Arial"/>
-          <w:b/>
-          <w:bCs/>
-        </w:rPr>
-        <w:t>yyyy</w:t>
-      </w:r>
-      <w:proofErr w:type="spellEnd"/>
-      <w:r>
-        <w:rPr>
-          <w:rFonts w:ascii="Arial" w:hAnsi="Arial" w:cs="Arial"/>
-          <w:b/>
-          <w:bCs/>
-        </w:rPr>
-        <w:t>’, ‘</w:t>
-      </w:r>
-      <w:proofErr w:type="spellStart"/>
-      <w:r>
-        <w:rPr>
-          <w:rFonts w:ascii="Arial" w:hAnsi="Arial" w:cs="Arial"/>
-          <w:b/>
-          <w:bCs/>
-        </w:rPr>
-        <w:t>yyyy</w:t>
-      </w:r>
-      <w:proofErr w:type="spellEnd"/>
-      <w:r>
-        <w:rPr>
-          <w:rFonts w:ascii="Arial" w:hAnsi="Arial" w:cs="Arial"/>
-          <w:b/>
-          <w:bCs/>
-        </w:rPr>
-        <w:t>-MM-dd’)}&gt;&gt;.</w:t>
+        <w:t>, ‘dd MMMM yyyy’, ‘yyyy-MM-dd’)}&gt;&gt;.</w:t>
       </w:r>
     </w:p>
     <w:p>
@@ -1531,28 +1264,8 @@
           <w:b/>
           <w:bCs/>
         </w:rPr>
-        <w:t>&lt;&lt; {</w:t>
-      </w:r>
-      <w:proofErr w:type="spellStart"/>
-      <w:proofErr w:type="gramStart"/>
-      <w:r>
-        <w:rPr>
-          <w:rFonts w:ascii="Arial" w:hAnsi="Arial" w:cs="Arial"/>
-          <w:b/>
-          <w:bCs/>
-        </w:rPr>
-        <w:t>dateFormat</w:t>
-      </w:r>
-      <w:proofErr w:type="spellEnd"/>
-      <w:r>
-        <w:rPr>
-          <w:rFonts w:ascii="Arial" w:hAnsi="Arial" w:cs="Arial"/>
-          <w:b/>
-          <w:bCs/>
-        </w:rPr>
-        <w:t>(</w:t>
-      </w:r>
-      <w:proofErr w:type="gramEnd"/>
+        <w:t>&lt;&lt; {dateFormat(</w:t>
+      </w:r>
       <w:r>
         <w:rPr>
           <w:rFonts w:ascii="Arial" w:hAnsi="Arial" w:cs="Arial"/>
@@ -1567,43 +1280,7 @@
           <w:b/>
           <w:bCs/>
         </w:rPr>
-        <w:t xml:space="preserve">2, ‘dd MMMM </w:t>
-      </w:r>
-      <w:proofErr w:type="spellStart"/>
-      <w:r>
-        <w:rPr>
-          <w:rFonts w:ascii="Arial" w:hAnsi="Arial" w:cs="Arial"/>
-          <w:b/>
-          <w:bCs/>
-        </w:rPr>
-        <w:t>yyyy</w:t>
-      </w:r>
-      <w:proofErr w:type="spellEnd"/>
-      <w:r>
-        <w:rPr>
-          <w:rFonts w:ascii="Arial" w:hAnsi="Arial" w:cs="Arial"/>
-          <w:b/>
-          <w:bCs/>
-        </w:rPr>
-        <w:t>’, ‘</w:t>
-      </w:r>
-      <w:proofErr w:type="spellStart"/>
-      <w:r>
-        <w:rPr>
-          <w:rFonts w:ascii="Arial" w:hAnsi="Arial" w:cs="Arial"/>
-          <w:b/>
-          <w:bCs/>
-        </w:rPr>
-        <w:t>yyyy</w:t>
-      </w:r>
-      <w:proofErr w:type="spellEnd"/>
-      <w:r>
-        <w:rPr>
-          <w:rFonts w:ascii="Arial" w:hAnsi="Arial" w:cs="Arial"/>
-          <w:b/>
-          <w:bCs/>
-        </w:rPr>
-        <w:t>-MM-dd’)}&gt;&gt;.</w:t>
+        <w:t>2, ‘dd MMMM yyyy’, ‘yyyy-MM-dd’)}&gt;&gt;.</w:t>
       </w:r>
       <w:r>
         <w:rPr>
@@ -1673,28 +1350,8 @@
           <w:b/>
           <w:bCs/>
         </w:rPr>
-        <w:t>&lt;&lt; {</w:t>
-      </w:r>
-      <w:proofErr w:type="spellStart"/>
-      <w:proofErr w:type="gramStart"/>
-      <w:r>
-        <w:rPr>
-          <w:rFonts w:ascii="Arial" w:hAnsi="Arial" w:cs="Arial"/>
-          <w:b/>
-          <w:bCs/>
-        </w:rPr>
-        <w:t>dateFormat</w:t>
-      </w:r>
-      <w:proofErr w:type="spellEnd"/>
-      <w:r>
-        <w:rPr>
-          <w:rFonts w:ascii="Arial" w:hAnsi="Arial" w:cs="Arial"/>
-          <w:b/>
-          <w:bCs/>
-        </w:rPr>
-        <w:t>(</w:t>
-      </w:r>
-      <w:proofErr w:type="gramEnd"/>
+        <w:t>&lt;&lt; {dateFormat(</w:t>
+      </w:r>
       <w:r>
         <w:rPr>
           <w:rFonts w:ascii="Arial" w:hAnsi="Arial" w:cs="Arial"/>
@@ -1709,43 +1366,7 @@
           <w:b/>
           <w:bCs/>
         </w:rPr>
-        <w:t xml:space="preserve">3, ‘dd MMMM </w:t>
-      </w:r>
-      <w:proofErr w:type="spellStart"/>
-      <w:r>
-        <w:rPr>
-          <w:rFonts w:ascii="Arial" w:hAnsi="Arial" w:cs="Arial"/>
-          <w:b/>
-          <w:bCs/>
-        </w:rPr>
-        <w:t>yyyy</w:t>
-      </w:r>
-      <w:proofErr w:type="spellEnd"/>
-      <w:r>
-        <w:rPr>
-          <w:rFonts w:ascii="Arial" w:hAnsi="Arial" w:cs="Arial"/>
-          <w:b/>
-          <w:bCs/>
-        </w:rPr>
-        <w:t>’, ‘</w:t>
-      </w:r>
-      <w:proofErr w:type="spellStart"/>
-      <w:r>
-        <w:rPr>
-          <w:rFonts w:ascii="Arial" w:hAnsi="Arial" w:cs="Arial"/>
-          <w:b/>
-          <w:bCs/>
-        </w:rPr>
-        <w:t>yyyy</w:t>
-      </w:r>
-      <w:proofErr w:type="spellEnd"/>
-      <w:r>
-        <w:rPr>
-          <w:rFonts w:ascii="Arial" w:hAnsi="Arial" w:cs="Arial"/>
-          <w:b/>
-          <w:bCs/>
-        </w:rPr>
-        <w:t>-MM-dd’)}&gt;&gt;.</w:t>
+        <w:t>3, ‘dd MMMM yyyy’, ‘yyyy-MM-dd’)}&gt;&gt;.</w:t>
       </w:r>
     </w:p>
     <w:p>
@@ -1760,7 +1381,6 @@
         </w:rPr>
         <w:t>&lt;&lt;</w:t>
       </w:r>
-      <w:proofErr w:type="spellStart"/>
       <w:r>
         <w:rPr>
           <w:rFonts w:ascii="Arial" w:hAnsi="Arial" w:cs="Arial"/>
@@ -1771,27 +1391,13 @@
         <w:rPr>
           <w:rFonts w:ascii="Arial" w:hAnsi="Arial" w:cs="Arial"/>
         </w:rPr>
-        <w:t>s_trialHearingDisclosureOfDocumentsDJAddSection</w:t>
-      </w:r>
-      <w:proofErr w:type="spellEnd"/>
-      <w:r>
-        <w:rPr>
-          <w:rFonts w:ascii="Arial" w:hAnsi="Arial" w:cs="Arial"/>
-        </w:rPr>
-        <w:t>&gt;&gt;</w:t>
-      </w:r>
-      <w:r>
-        <w:rPr>
-          <w:rFonts w:ascii="Arial" w:hAnsi="Arial" w:cs="Arial"/>
-        </w:rPr>
-        <w:t xml:space="preserve">&lt;&lt; </w:t>
-      </w:r>
-      <w:proofErr w:type="spellStart"/>
-      <w:r>
-        <w:rPr>
-          <w:rFonts w:ascii="Arial" w:hAnsi="Arial" w:cs="Arial"/>
-        </w:rPr>
-        <w:t>cs_</w:t>
+        <w:t>s_trialHearingDisclosureOfDocumentsDJAddSection&gt;&gt;</w:t>
+      </w:r>
+      <w:r>
+        <w:rPr>
+          <w:rFonts w:ascii="Arial" w:hAnsi="Arial" w:cs="Arial"/>
+        </w:rPr>
+        <w:t>&lt;&lt; cs_</w:t>
       </w:r>
       <w:r>
         <w:rPr>
@@ -1799,7 +1405,6 @@
         </w:rPr>
         <w:t>trialHearingWitnessOfFactDJAddSection</w:t>
       </w:r>
-      <w:proofErr w:type="spellEnd"/>
       <w:r>
         <w:rPr>
           <w:rFonts w:ascii="Arial" w:hAnsi="Arial" w:cs="Arial"/>
@@ -2069,43 +1674,15 @@
           <w:b/>
           <w:bCs/>
         </w:rPr>
-        <w:t>&lt;</w:t>
-      </w:r>
-      <w:proofErr w:type="gramStart"/>
-      <w:r>
-        <w:rPr>
-          <w:rFonts w:ascii="Arial" w:hAnsi="Arial" w:cs="Arial"/>
-          <w:b/>
-          <w:bCs/>
-        </w:rPr>
-        <w:t>&lt;</w:t>
-      </w:r>
-      <w:r>
-        <w:rPr>
-          <w:rFonts w:ascii="Arial" w:hAnsi="Arial" w:cs="Arial"/>
-          <w:b/>
-          <w:bCs/>
-        </w:rPr>
-        <w:t>{</w:t>
-      </w:r>
-      <w:proofErr w:type="spellStart"/>
-      <w:proofErr w:type="gramEnd"/>
-      <w:r>
-        <w:rPr>
-          <w:rFonts w:ascii="Arial" w:hAnsi="Arial" w:cs="Arial"/>
-          <w:b/>
-          <w:bCs/>
-        </w:rPr>
-        <w:t>dateFormat</w:t>
-      </w:r>
-      <w:proofErr w:type="spellEnd"/>
-      <w:r>
-        <w:rPr>
-          <w:rFonts w:ascii="Arial" w:hAnsi="Arial" w:cs="Arial"/>
-          <w:b/>
-          <w:bCs/>
-        </w:rPr>
-        <w:t>(</w:t>
+        <w:t>&lt;&lt;</w:t>
+      </w:r>
+      <w:r>
+        <w:rPr>
+          <w:rFonts w:ascii="Arial" w:hAnsi="Arial" w:cs="Arial"/>
+          <w:b/>
+          <w:bCs/>
+        </w:rPr>
+        <w:t>{dateFormat(</w:t>
       </w:r>
       <w:r>
         <w:rPr>
@@ -2121,43 +1698,7 @@
           <w:b/>
           <w:bCs/>
         </w:rPr>
-        <w:t xml:space="preserve">, ‘dd MMMM </w:t>
-      </w:r>
-      <w:proofErr w:type="spellStart"/>
-      <w:r>
-        <w:rPr>
-          <w:rFonts w:ascii="Arial" w:hAnsi="Arial" w:cs="Arial"/>
-          <w:b/>
-          <w:bCs/>
-        </w:rPr>
-        <w:t>yyyy</w:t>
-      </w:r>
-      <w:proofErr w:type="spellEnd"/>
-      <w:r>
-        <w:rPr>
-          <w:rFonts w:ascii="Arial" w:hAnsi="Arial" w:cs="Arial"/>
-          <w:b/>
-          <w:bCs/>
-        </w:rPr>
-        <w:t>’, ‘</w:t>
-      </w:r>
-      <w:proofErr w:type="spellStart"/>
-      <w:r>
-        <w:rPr>
-          <w:rFonts w:ascii="Arial" w:hAnsi="Arial" w:cs="Arial"/>
-          <w:b/>
-          <w:bCs/>
-        </w:rPr>
-        <w:t>yyyy</w:t>
-      </w:r>
-      <w:proofErr w:type="spellEnd"/>
-      <w:r>
-        <w:rPr>
-          <w:rFonts w:ascii="Arial" w:hAnsi="Arial" w:cs="Arial"/>
-          <w:b/>
-          <w:bCs/>
-        </w:rPr>
-        <w:t>-MM-dd’)}&gt;&gt;.</w:t>
+        <w:t>, ‘dd MMMM yyyy’, ‘yyyy-MM-dd’)}&gt;&gt;.</w:t>
       </w:r>
     </w:p>
     <w:p>
@@ -2209,41 +1750,13 @@
         <w:rPr>
           <w:rFonts w:ascii="Arial" w:hAnsi="Arial" w:cs="Arial"/>
         </w:rPr>
-        <w:t xml:space="preserve">&lt;&lt; </w:t>
-      </w:r>
-      <w:proofErr w:type="spellStart"/>
-      <w:r>
-        <w:rPr>
-          <w:rFonts w:ascii="Arial" w:hAnsi="Arial" w:cs="Arial"/>
-        </w:rPr>
-        <w:t>es_trialHearingWitnessOfFactDJAddSection</w:t>
-      </w:r>
-      <w:proofErr w:type="spellEnd"/>
-      <w:r>
-        <w:rPr>
-          <w:rFonts w:ascii="Arial" w:hAnsi="Arial" w:cs="Arial"/>
-        </w:rPr>
-        <w:t>&gt;&gt;</w:t>
-      </w:r>
-      <w:r>
-        <w:rPr>
-          <w:rFonts w:ascii="Arial" w:hAnsi="Arial" w:cs="Arial"/>
-        </w:rPr>
-        <w:t xml:space="preserve">&lt;&lt; </w:t>
-      </w:r>
-      <w:proofErr w:type="spellStart"/>
-      <w:r>
-        <w:rPr>
-          <w:rFonts w:ascii="Arial" w:hAnsi="Arial" w:cs="Arial"/>
-        </w:rPr>
-        <w:t>cs_trialHearingSchedulesOfLossDJAddSection</w:t>
-      </w:r>
-      <w:proofErr w:type="spellEnd"/>
-      <w:r>
-        <w:rPr>
-          <w:rFonts w:ascii="Arial" w:hAnsi="Arial" w:cs="Arial"/>
-        </w:rPr>
-        <w:t>&gt;&gt;</w:t>
+        <w:t>&lt;&lt; es_trialHearingWitnessOfFactDJAddSection&gt;&gt;</w:t>
+      </w:r>
+      <w:r>
+        <w:rPr>
+          <w:rFonts w:ascii="Arial" w:hAnsi="Arial" w:cs="Arial"/>
+        </w:rPr>
+        <w:t>&lt;&lt; cs_trialHearingSchedulesOfLossDJAddSection&gt;&gt;</w:t>
       </w:r>
     </w:p>
     <w:p>
@@ -2304,28 +1817,8 @@
           <w:b/>
           <w:bCs/>
         </w:rPr>
-        <w:t>&lt;&lt; {</w:t>
-      </w:r>
-      <w:proofErr w:type="spellStart"/>
-      <w:proofErr w:type="gramStart"/>
-      <w:r>
-        <w:rPr>
-          <w:rFonts w:ascii="Arial" w:hAnsi="Arial" w:cs="Arial"/>
-          <w:b/>
-          <w:bCs/>
-        </w:rPr>
-        <w:t>dateFormat</w:t>
-      </w:r>
-      <w:proofErr w:type="spellEnd"/>
-      <w:r>
-        <w:rPr>
-          <w:rFonts w:ascii="Arial" w:hAnsi="Arial" w:cs="Arial"/>
-          <w:b/>
-          <w:bCs/>
-        </w:rPr>
-        <w:t>(</w:t>
-      </w:r>
-      <w:proofErr w:type="gramEnd"/>
+        <w:t>&lt;&lt; {dateFormat(</w:t>
+      </w:r>
       <w:r>
         <w:rPr>
           <w:rFonts w:ascii="Arial" w:hAnsi="Arial" w:cs="Arial"/>
@@ -2340,43 +1833,7 @@
           <w:b/>
           <w:bCs/>
         </w:rPr>
-        <w:t xml:space="preserve">, ‘dd MMMM </w:t>
-      </w:r>
-      <w:proofErr w:type="spellStart"/>
-      <w:r>
-        <w:rPr>
-          <w:rFonts w:ascii="Arial" w:hAnsi="Arial" w:cs="Arial"/>
-          <w:b/>
-          <w:bCs/>
-        </w:rPr>
-        <w:t>yyyy</w:t>
-      </w:r>
-      <w:proofErr w:type="spellEnd"/>
-      <w:r>
-        <w:rPr>
-          <w:rFonts w:ascii="Arial" w:hAnsi="Arial" w:cs="Arial"/>
-          <w:b/>
-          <w:bCs/>
-        </w:rPr>
-        <w:t>’, ‘</w:t>
-      </w:r>
-      <w:proofErr w:type="spellStart"/>
-      <w:r>
-        <w:rPr>
-          <w:rFonts w:ascii="Arial" w:hAnsi="Arial" w:cs="Arial"/>
-          <w:b/>
-          <w:bCs/>
-        </w:rPr>
-        <w:t>yyyy</w:t>
-      </w:r>
-      <w:proofErr w:type="spellEnd"/>
-      <w:r>
-        <w:rPr>
-          <w:rFonts w:ascii="Arial" w:hAnsi="Arial" w:cs="Arial"/>
-          <w:b/>
-          <w:bCs/>
-        </w:rPr>
-        <w:t>-MM-dd’)}&gt;&gt;.</w:t>
+        <w:t>, ‘dd MMMM yyyy’, ‘yyyy-MM-dd’)}&gt;&gt;.</w:t>
       </w:r>
     </w:p>
     <w:p>
@@ -2423,28 +1880,8 @@
           <w:b/>
           <w:bCs/>
         </w:rPr>
-        <w:t>&lt;&lt; {</w:t>
-      </w:r>
-      <w:proofErr w:type="spellStart"/>
-      <w:proofErr w:type="gramStart"/>
-      <w:r>
-        <w:rPr>
-          <w:rFonts w:ascii="Arial" w:hAnsi="Arial" w:cs="Arial"/>
-          <w:b/>
-          <w:bCs/>
-        </w:rPr>
-        <w:t>dateFormat</w:t>
-      </w:r>
-      <w:proofErr w:type="spellEnd"/>
-      <w:r>
-        <w:rPr>
-          <w:rFonts w:ascii="Arial" w:hAnsi="Arial" w:cs="Arial"/>
-          <w:b/>
-          <w:bCs/>
-        </w:rPr>
-        <w:t>(</w:t>
-      </w:r>
-      <w:proofErr w:type="gramEnd"/>
+        <w:t>&lt;&lt; {dateFormat(</w:t>
+      </w:r>
       <w:r>
         <w:rPr>
           <w:rFonts w:ascii="Arial" w:hAnsi="Arial" w:cs="Arial"/>
@@ -2467,43 +1904,7 @@
           <w:b/>
           <w:bCs/>
         </w:rPr>
-        <w:t xml:space="preserve">, ‘dd MMMM </w:t>
-      </w:r>
-      <w:proofErr w:type="spellStart"/>
-      <w:r>
-        <w:rPr>
-          <w:rFonts w:ascii="Arial" w:hAnsi="Arial" w:cs="Arial"/>
-          <w:b/>
-          <w:bCs/>
-        </w:rPr>
-        <w:t>yyyy</w:t>
-      </w:r>
-      <w:proofErr w:type="spellEnd"/>
-      <w:r>
-        <w:rPr>
-          <w:rFonts w:ascii="Arial" w:hAnsi="Arial" w:cs="Arial"/>
-          <w:b/>
-          <w:bCs/>
-        </w:rPr>
-        <w:t>’, ‘</w:t>
-      </w:r>
-      <w:proofErr w:type="spellStart"/>
-      <w:r>
-        <w:rPr>
-          <w:rFonts w:ascii="Arial" w:hAnsi="Arial" w:cs="Arial"/>
-          <w:b/>
-          <w:bCs/>
-        </w:rPr>
-        <w:t>yyyy</w:t>
-      </w:r>
-      <w:proofErr w:type="spellEnd"/>
-      <w:r>
-        <w:rPr>
-          <w:rFonts w:ascii="Arial" w:hAnsi="Arial" w:cs="Arial"/>
-          <w:b/>
-          <w:bCs/>
-        </w:rPr>
-        <w:t>-MM-dd’)}&gt;&gt;.</w:t>
+        <w:t>, ‘dd MMMM yyyy’, ‘yyyy-MM-dd’)}&gt;&gt;.</w:t>
       </w:r>
     </w:p>
     <w:p>
@@ -2556,7 +1957,6 @@
         </w:rPr>
         <w:t xml:space="preserve">&lt;&lt; </w:t>
       </w:r>
-      <w:proofErr w:type="spellStart"/>
       <w:r>
         <w:rPr>
           <w:rFonts w:ascii="Arial" w:hAnsi="Arial" w:cs="Arial"/>
@@ -2567,27 +1967,13 @@
         <w:rPr>
           <w:rFonts w:ascii="Arial" w:hAnsi="Arial" w:cs="Arial"/>
         </w:rPr>
-        <w:t>s_trialHearingSchedulesOfLossDJAddSection</w:t>
-      </w:r>
-      <w:proofErr w:type="spellEnd"/>
-      <w:r>
-        <w:rPr>
-          <w:rFonts w:ascii="Arial" w:hAnsi="Arial" w:cs="Arial"/>
-        </w:rPr>
-        <w:t>&gt;&gt;</w:t>
-      </w:r>
-      <w:r>
-        <w:rPr>
-          <w:rFonts w:ascii="Arial" w:hAnsi="Arial" w:cs="Arial"/>
-        </w:rPr>
-        <w:t xml:space="preserve">&lt;&lt; </w:t>
-      </w:r>
-      <w:proofErr w:type="spellStart"/>
-      <w:r>
-        <w:rPr>
-          <w:rFonts w:ascii="Arial" w:hAnsi="Arial" w:cs="Arial"/>
-        </w:rPr>
-        <w:t>cs_</w:t>
+        <w:t>s_trialHearingSchedulesOfLossDJAddSection&gt;&gt;</w:t>
+      </w:r>
+      <w:r>
+        <w:rPr>
+          <w:rFonts w:ascii="Arial" w:hAnsi="Arial" w:cs="Arial"/>
+        </w:rPr>
+        <w:t>&lt;&lt; cs_</w:t>
       </w:r>
       <w:r>
         <w:rPr>
@@ -2595,7 +1981,6 @@
         </w:rPr>
         <w:t>trialHearingCostsAddSection</w:t>
       </w:r>
-      <w:proofErr w:type="spellEnd"/>
       <w:r>
         <w:rPr>
           <w:rFonts w:ascii="Arial" w:hAnsi="Arial" w:cs="Arial"/>
@@ -2654,7 +2039,6 @@
         </w:rPr>
         <w:t xml:space="preserve">&lt;&lt; </w:t>
       </w:r>
-      <w:proofErr w:type="spellStart"/>
       <w:r>
         <w:rPr>
           <w:rFonts w:ascii="Arial" w:hAnsi="Arial" w:cs="Arial"/>
@@ -2665,14 +2049,7 @@
         <w:rPr>
           <w:rFonts w:ascii="Arial" w:hAnsi="Arial" w:cs="Arial"/>
         </w:rPr>
-        <w:t>s_trialHearingCostsAddSection</w:t>
-      </w:r>
-      <w:proofErr w:type="spellEnd"/>
-      <w:r>
-        <w:rPr>
-          <w:rFonts w:ascii="Arial" w:hAnsi="Arial" w:cs="Arial"/>
-        </w:rPr>
-        <w:t>&gt;&gt;</w:t>
+        <w:t>s_trialHearingCostsAddSection&gt;&gt;</w:t>
       </w:r>
       <w:r>
         <w:rPr>
@@ -2680,7 +2057,6 @@
         </w:rPr>
         <w:t xml:space="preserve">&lt;&lt; </w:t>
       </w:r>
-      <w:proofErr w:type="spellStart"/>
       <w:r>
         <w:rPr>
           <w:rFonts w:ascii="Arial" w:hAnsi="Arial" w:cs="Arial"/>
@@ -2699,7 +2075,6 @@
         </w:rPr>
         <w:t>trialHearingTrialDJAddSection</w:t>
       </w:r>
-      <w:proofErr w:type="spellEnd"/>
       <w:r>
         <w:rPr>
           <w:rFonts w:ascii="Arial" w:hAnsi="Arial" w:cs="Arial"/>
@@ -2751,28 +2126,8 @@
           <w:b/>
           <w:bCs/>
         </w:rPr>
-        <w:t>&lt;&lt; {</w:t>
-      </w:r>
-      <w:proofErr w:type="spellStart"/>
-      <w:proofErr w:type="gramStart"/>
-      <w:r>
-        <w:rPr>
-          <w:rFonts w:ascii="Arial" w:hAnsi="Arial" w:cs="Arial"/>
-          <w:b/>
-          <w:bCs/>
-        </w:rPr>
-        <w:t>dateFormat</w:t>
-      </w:r>
-      <w:proofErr w:type="spellEnd"/>
-      <w:r>
-        <w:rPr>
-          <w:rFonts w:ascii="Arial" w:hAnsi="Arial" w:cs="Arial"/>
-          <w:b/>
-          <w:bCs/>
-        </w:rPr>
-        <w:t>(</w:t>
-      </w:r>
-      <w:proofErr w:type="gramEnd"/>
+        <w:t>&lt;&lt; {dateFormat(</w:t>
+      </w:r>
       <w:r>
         <w:rPr>
           <w:rFonts w:ascii="Arial" w:hAnsi="Arial" w:cs="Arial"/>
@@ -2811,43 +2166,7 @@
           <w:b/>
           <w:bCs/>
         </w:rPr>
-        <w:t xml:space="preserve"> ‘dd MMMM </w:t>
-      </w:r>
-      <w:proofErr w:type="spellStart"/>
-      <w:r>
-        <w:rPr>
-          <w:rFonts w:ascii="Arial" w:hAnsi="Arial" w:cs="Arial"/>
-          <w:b/>
-          <w:bCs/>
-        </w:rPr>
-        <w:t>yyyy</w:t>
-      </w:r>
-      <w:proofErr w:type="spellEnd"/>
-      <w:r>
-        <w:rPr>
-          <w:rFonts w:ascii="Arial" w:hAnsi="Arial" w:cs="Arial"/>
-          <w:b/>
-          <w:bCs/>
-        </w:rPr>
-        <w:t>’, ‘</w:t>
-      </w:r>
-      <w:proofErr w:type="spellStart"/>
-      <w:r>
-        <w:rPr>
-          <w:rFonts w:ascii="Arial" w:hAnsi="Arial" w:cs="Arial"/>
-          <w:b/>
-          <w:bCs/>
-        </w:rPr>
-        <w:t>yyyy</w:t>
-      </w:r>
-      <w:proofErr w:type="spellEnd"/>
-      <w:r>
-        <w:rPr>
-          <w:rFonts w:ascii="Arial" w:hAnsi="Arial" w:cs="Arial"/>
-          <w:b/>
-          <w:bCs/>
-        </w:rPr>
-        <w:t>-MM-dd’)}&gt;&gt;</w:t>
+        <w:t xml:space="preserve"> ‘dd MMMM yyyy’, ‘yyyy-MM-dd’)}&gt;&gt;</w:t>
       </w:r>
       <w:r>
         <w:rPr>
@@ -2875,7 +2194,6 @@
         </w:rPr>
         <w:t>&lt;&lt;{</w:t>
       </w:r>
-      <w:proofErr w:type="spellStart"/>
       <w:r>
         <w:rPr>
           <w:rFonts w:ascii="Arial" w:hAnsi="Arial" w:cs="Arial"/>
@@ -2884,7 +2202,6 @@
         </w:rPr>
         <w:t>trialHearingTimeEstimateDJ</w:t>
       </w:r>
-      <w:proofErr w:type="spellEnd"/>
       <w:r>
         <w:rPr>
           <w:rFonts w:ascii="Arial" w:hAnsi="Arial" w:cs="Arial"/>
@@ -3002,36 +2319,21 @@
         <w:rPr>
           <w:rFonts w:ascii="Arial" w:hAnsi="Arial" w:cs="Arial"/>
         </w:rPr>
+        <w:t>&lt;&lt; typeBundleInfo &gt;&gt;</w:t>
+      </w:r>
+    </w:p>
+    <w:p>
+      <w:pPr>
+        <w:rPr>
+          <w:rFonts w:ascii="Arial" w:hAnsi="Arial" w:cs="Arial"/>
+        </w:rPr>
+      </w:pPr>
+      <w:r>
+        <w:rPr>
+          <w:rFonts w:ascii="Arial" w:hAnsi="Arial" w:cs="Arial"/>
+        </w:rPr>
         <w:t xml:space="preserve">&lt;&lt; </w:t>
       </w:r>
-      <w:proofErr w:type="spellStart"/>
-      <w:r>
-        <w:rPr>
-          <w:rFonts w:ascii="Arial" w:hAnsi="Arial" w:cs="Arial"/>
-        </w:rPr>
-        <w:t>typeBundleInfo</w:t>
-      </w:r>
-      <w:proofErr w:type="spellEnd"/>
-      <w:r>
-        <w:rPr>
-          <w:rFonts w:ascii="Arial" w:hAnsi="Arial" w:cs="Arial"/>
-        </w:rPr>
-        <w:t xml:space="preserve"> &gt;&gt;</w:t>
-      </w:r>
-    </w:p>
-    <w:p>
-      <w:pPr>
-        <w:rPr>
-          <w:rFonts w:ascii="Arial" w:hAnsi="Arial" w:cs="Arial"/>
-        </w:rPr>
-      </w:pPr>
-      <w:r>
-        <w:rPr>
-          <w:rFonts w:ascii="Arial" w:hAnsi="Arial" w:cs="Arial"/>
-        </w:rPr>
-        <w:t xml:space="preserve">&lt;&lt; </w:t>
-      </w:r>
-      <w:proofErr w:type="spellStart"/>
       <w:r>
         <w:rPr>
           <w:rFonts w:ascii="Arial" w:hAnsi="Arial" w:cs="Arial"/>
@@ -3042,14 +2344,7 @@
         <w:rPr>
           <w:rFonts w:ascii="Arial" w:hAnsi="Arial" w:cs="Arial"/>
         </w:rPr>
-        <w:t>s_trialHearingTrialDJAddSection</w:t>
-      </w:r>
-      <w:proofErr w:type="spellEnd"/>
-      <w:r>
-        <w:rPr>
-          <w:rFonts w:ascii="Arial" w:hAnsi="Arial" w:cs="Arial"/>
-        </w:rPr>
-        <w:t>&gt;&gt;</w:t>
+        <w:t>s_trialHearingTrialDJAddSection&gt;&gt;</w:t>
       </w:r>
     </w:p>
     <w:p>
@@ -3091,7 +2386,7 @@
           <w:color w:val="000000"/>
           <w:lang w:eastAsia="en-GB"/>
         </w:rPr>
-        <w:t>&lt;&lt;cs_{</w:t>
+        <w:t>&lt;&lt;cs_{writtenByJudge}&gt;&gt;</w:t>
       </w:r>
       <w:r>
         <w:rPr>
@@ -3099,7 +2394,7 @@
           <w:color w:val="000000"/>
           <w:lang w:eastAsia="en-GB"/>
         </w:rPr>
-        <w:t>trialHearingMethodDJ</w:t>
+        <w:t>&lt;&lt;cs_{</w:t>
       </w:r>
       <w:r>
         <w:rPr>
@@ -3107,13 +2402,7 @@
           <w:color w:val="000000"/>
           <w:lang w:eastAsia="en-GB"/>
         </w:rPr>
-        <w:t>=</w:t>
-      </w:r>
-      <w:r>
-        <w:rPr>
-          <w:rFonts w:ascii="Arial" w:hAnsi="Arial" w:cs="Arial"/>
-        </w:rPr>
-        <w:t>‘</w:t>
+        <w:t>trialHearingMethodDJ</w:t>
       </w:r>
       <w:r>
         <w:rPr>
@@ -3121,7 +2410,13 @@
           <w:color w:val="000000"/>
           <w:lang w:eastAsia="en-GB"/>
         </w:rPr>
-        <w:t>disposalHearingMethodInPerson</w:t>
+        <w:t>=</w:t>
+      </w:r>
+      <w:r>
+        <w:rPr>
+          <w:rFonts w:ascii="Arial" w:hAnsi="Arial" w:cs="Arial"/>
+        </w:rPr>
+        <w:t>‘</w:t>
       </w:r>
       <w:r>
         <w:rPr>
@@ -3129,123 +2424,7 @@
           <w:color w:val="000000"/>
           <w:lang w:eastAsia="en-GB"/>
         </w:rPr>
-        <w:t>’}&gt;&gt;</w:t>
-      </w:r>
-      <w:r>
-        <w:rPr>
-          <w:rFonts w:ascii="Arial" w:hAnsi="Arial" w:cs="Arial"/>
-        </w:rPr>
-        <w:t xml:space="preserve">This </w:t>
-      </w:r>
-      <w:r>
-        <w:rPr>
-          <w:rFonts w:ascii="Arial" w:hAnsi="Arial" w:cs="Arial"/>
-        </w:rPr>
-        <w:t>trial</w:t>
-      </w:r>
-      <w:r>
-        <w:rPr>
-          <w:rFonts w:ascii="Arial" w:hAnsi="Arial" w:cs="Arial"/>
-        </w:rPr>
-        <w:t xml:space="preserve"> </w:t>
-      </w:r>
-      <w:r>
-        <w:rPr>
-          <w:rFonts w:ascii="Arial" w:hAnsi="Arial" w:cs="Arial"/>
-        </w:rPr>
-        <w:t xml:space="preserve">will be in </w:t>
-      </w:r>
-      <w:r>
-        <w:rPr>
-          <w:rFonts w:ascii="Arial" w:hAnsi="Arial" w:cs="Arial"/>
-          <w:b/>
-          <w:bCs/>
-        </w:rPr>
-        <w:t>person</w:t>
-      </w:r>
-      <w:bookmarkStart w:id="2" w:name="_Hlk118892126"/>
-      <w:r>
-        <w:rPr>
-          <w:rFonts w:ascii="Arial" w:hAnsi="Arial" w:cs="Arial"/>
-        </w:rPr>
-        <w:t xml:space="preserve">, </w:t>
-      </w:r>
-      <w:r>
-        <w:rPr>
-          <w:rFonts w:ascii="Arial" w:eastAsia="Times New Roman" w:hAnsi="Arial" w:cs="Arial"/>
-          <w:lang w:eastAsia="en-GB"/>
-        </w:rPr>
-        <w:t>&lt;&lt;cs_{</w:t>
-      </w:r>
-      <w:proofErr w:type="spellStart"/>
-      <w:r>
-        <w:rPr>
-          <w:rFonts w:ascii="Arial" w:eastAsia="Times New Roman" w:hAnsi="Arial" w:cs="Arial"/>
-          <w:lang w:eastAsia="en-GB"/>
-        </w:rPr>
-        <w:t>hearingLocation.site_name</w:t>
-      </w:r>
-      <w:proofErr w:type="spellEnd"/>
-      <w:r>
-        <w:rPr>
-          <w:rFonts w:ascii="Arial" w:eastAsia="Times New Roman" w:hAnsi="Arial" w:cs="Arial"/>
-          <w:lang w:eastAsia="en-GB"/>
-        </w:rPr>
-        <w:t>!=null}&gt;&gt;at &lt;&lt;</w:t>
-      </w:r>
-      <w:proofErr w:type="spellStart"/>
-      <w:r>
-        <w:rPr>
-          <w:rFonts w:ascii="Arial" w:eastAsia="Times New Roman" w:hAnsi="Arial" w:cs="Arial"/>
-          <w:lang w:eastAsia="en-GB"/>
-        </w:rPr>
-        <w:t>hearingLocation.site_name</w:t>
-      </w:r>
-      <w:proofErr w:type="spellEnd"/>
-      <w:r>
-        <w:rPr>
-          <w:rFonts w:ascii="Arial" w:eastAsia="Times New Roman" w:hAnsi="Arial" w:cs="Arial"/>
-          <w:lang w:eastAsia="en-GB"/>
-        </w:rPr>
-        <w:t>&gt;&gt;, &lt;&lt;</w:t>
-      </w:r>
-      <w:proofErr w:type="spellStart"/>
-      <w:r>
-        <w:rPr>
-          <w:rFonts w:ascii="Arial" w:eastAsia="Times New Roman" w:hAnsi="Arial" w:cs="Arial"/>
-          <w:lang w:eastAsia="en-GB"/>
-        </w:rPr>
-        <w:t>hearingLocation.court_address</w:t>
-      </w:r>
-      <w:proofErr w:type="spellEnd"/>
-      <w:r>
-        <w:rPr>
-          <w:rFonts w:ascii="Arial" w:eastAsia="Times New Roman" w:hAnsi="Arial" w:cs="Arial"/>
-          <w:lang w:eastAsia="en-GB"/>
-        </w:rPr>
-        <w:t>&gt;&gt; &lt;&lt;</w:t>
-      </w:r>
-      <w:proofErr w:type="spellStart"/>
-      <w:r>
-        <w:rPr>
-          <w:rFonts w:ascii="Arial" w:eastAsia="Times New Roman" w:hAnsi="Arial" w:cs="Arial"/>
-          <w:lang w:eastAsia="en-GB"/>
-        </w:rPr>
-        <w:t>hearingLocation.postcode</w:t>
-      </w:r>
-      <w:proofErr w:type="spellEnd"/>
-      <w:r>
-        <w:rPr>
-          <w:rFonts w:ascii="Arial" w:eastAsia="Times New Roman" w:hAnsi="Arial" w:cs="Arial"/>
-          <w:lang w:eastAsia="en-GB"/>
-        </w:rPr>
-        <w:t>&gt;&gt;, &lt;&lt;es_&gt;&gt;</w:t>
-      </w:r>
-      <w:r>
-        <w:rPr>
-          <w:rFonts w:ascii="Arial" w:hAnsi="Arial" w:cs="Arial"/>
-        </w:rPr>
-        <w:t>further details will be provided in your hearing notice</w:t>
+        <w:t>disposalHearingMethodInPerson</w:t>
       </w:r>
       <w:r>
         <w:rPr>
@@ -3253,24 +2432,76 @@
           <w:color w:val="000000"/>
           <w:lang w:eastAsia="en-GB"/>
         </w:rPr>
-        <w:t>.</w:t>
-      </w:r>
-      <w:bookmarkEnd w:id="2"/>
+        <w:t>’}&gt;&gt;</w:t>
+      </w:r>
+      <w:r>
+        <w:rPr>
+          <w:rFonts w:ascii="Arial" w:hAnsi="Arial" w:cs="Arial"/>
+        </w:rPr>
+        <w:t xml:space="preserve">This </w:t>
+      </w:r>
+      <w:r>
+        <w:rPr>
+          <w:rFonts w:ascii="Arial" w:hAnsi="Arial" w:cs="Arial"/>
+        </w:rPr>
+        <w:t>trial</w:t>
+      </w:r>
+      <w:r>
+        <w:rPr>
+          <w:rFonts w:ascii="Arial" w:hAnsi="Arial" w:cs="Arial"/>
+        </w:rPr>
+        <w:t xml:space="preserve"> </w:t>
+      </w:r>
+      <w:r>
+        <w:rPr>
+          <w:rFonts w:ascii="Arial" w:hAnsi="Arial" w:cs="Arial"/>
+        </w:rPr>
+        <w:t xml:space="preserve">will be in </w:t>
+      </w:r>
+      <w:r>
+        <w:rPr>
+          <w:rFonts w:ascii="Arial" w:hAnsi="Arial" w:cs="Arial"/>
+          <w:b/>
+          <w:bCs/>
+        </w:rPr>
+        <w:t>person</w:t>
+      </w:r>
+      <w:bookmarkStart w:id="2" w:name="_Hlk118892126"/>
+      <w:r>
+        <w:rPr>
+          <w:rFonts w:ascii="Arial" w:hAnsi="Arial" w:cs="Arial"/>
+        </w:rPr>
+        <w:t xml:space="preserve">, </w:t>
+      </w:r>
+      <w:r>
+        <w:rPr>
+          <w:rFonts w:ascii="Arial" w:eastAsia="Times New Roman" w:hAnsi="Arial" w:cs="Arial"/>
+          <w:lang w:eastAsia="en-GB"/>
+        </w:rPr>
+        <w:t>&lt;&lt;cs_{hearingLocation.site_name!=null}&gt;&gt;at &lt;&lt;hearingLocation.site_name&gt;&gt;, &lt;&lt;hearingLocation.court_address&gt;&gt; &lt;&lt;hearingLocation.postcode&gt;&gt;, &lt;&lt;es_&gt;&gt;</w:t>
+      </w:r>
+      <w:r>
+        <w:rPr>
+          <w:rFonts w:ascii="Arial" w:hAnsi="Arial" w:cs="Arial"/>
+        </w:rPr>
+        <w:t>further details will be provided in your hearing notice</w:t>
+      </w:r>
       <w:r>
         <w:rPr>
           <w:rFonts w:ascii="Arial" w:eastAsia="Times New Roman" w:hAnsi="Arial" w:cs="Arial"/>
           <w:color w:val="000000"/>
           <w:lang w:eastAsia="en-GB"/>
         </w:rPr>
-        <w:t>&lt;&lt;</w:t>
-      </w:r>
+        <w:t>.</w:t>
+      </w:r>
+      <w:bookmarkEnd w:id="2"/>
       <w:r>
         <w:rPr>
           <w:rFonts w:ascii="Arial" w:eastAsia="Times New Roman" w:hAnsi="Arial" w:cs="Arial"/>
           <w:color w:val="000000"/>
           <w:lang w:eastAsia="en-GB"/>
         </w:rPr>
-        <w:t>es_&gt;&gt;&lt;&lt;cs_{trialHearingMethodDJ=’disposalHearingMethodTelephoneHearing’}&gt;&gt;</w:t>
+        <w:t>&lt;&lt;</w:t>
       </w:r>
       <w:r>
         <w:rPr>
@@ -3278,78 +2509,7 @@
           <w:color w:val="000000"/>
           <w:lang w:eastAsia="en-GB"/>
         </w:rPr>
-        <w:t xml:space="preserve">This trial </w:t>
-      </w:r>
-      <w:r>
-        <w:rPr>
-          <w:rFonts w:ascii="Arial" w:eastAsia="Times New Roman" w:hAnsi="Arial" w:cs="Arial"/>
-          <w:lang w:eastAsia="en-GB"/>
-        </w:rPr>
-        <w:t>&lt;&lt;cs_{</w:t>
-      </w:r>
-      <w:proofErr w:type="spellStart"/>
-      <w:r>
-        <w:rPr>
-          <w:rFonts w:ascii="Arial" w:eastAsia="Times New Roman" w:hAnsi="Arial" w:cs="Arial"/>
-          <w:lang w:eastAsia="en-GB"/>
-        </w:rPr>
-        <w:t>hearingLocation.site_name</w:t>
-      </w:r>
-      <w:proofErr w:type="spellEnd"/>
-      <w:r>
-        <w:rPr>
-          <w:rFonts w:ascii="Arial" w:eastAsia="Times New Roman" w:hAnsi="Arial" w:cs="Arial"/>
-          <w:lang w:eastAsia="en-GB"/>
-        </w:rPr>
-        <w:t>!=null}&gt;&gt;will take place at &lt;&lt;</w:t>
-      </w:r>
-      <w:proofErr w:type="spellStart"/>
-      <w:r>
-        <w:rPr>
-          <w:rFonts w:ascii="Arial" w:eastAsia="Times New Roman" w:hAnsi="Arial" w:cs="Arial"/>
-          <w:lang w:eastAsia="en-GB"/>
-        </w:rPr>
-        <w:t>hearingLocation.site_name</w:t>
-      </w:r>
-      <w:proofErr w:type="spellEnd"/>
-      <w:r>
-        <w:rPr>
-          <w:rFonts w:ascii="Arial" w:eastAsia="Times New Roman" w:hAnsi="Arial" w:cs="Arial"/>
-          <w:lang w:eastAsia="en-GB"/>
-        </w:rPr>
-        <w:t>&gt;&gt;, &lt;&lt;</w:t>
-      </w:r>
-      <w:proofErr w:type="spellStart"/>
-      <w:r>
-        <w:rPr>
-          <w:rFonts w:ascii="Arial" w:eastAsia="Times New Roman" w:hAnsi="Arial" w:cs="Arial"/>
-          <w:lang w:eastAsia="en-GB"/>
-        </w:rPr>
-        <w:t>hearingLocation.court_address</w:t>
-      </w:r>
-      <w:proofErr w:type="spellEnd"/>
-      <w:r>
-        <w:rPr>
-          <w:rFonts w:ascii="Arial" w:eastAsia="Times New Roman" w:hAnsi="Arial" w:cs="Arial"/>
-          <w:lang w:eastAsia="en-GB"/>
-        </w:rPr>
-        <w:t>&gt;&gt; &lt;&lt;</w:t>
-      </w:r>
-      <w:proofErr w:type="spellStart"/>
-      <w:r>
-        <w:rPr>
-          <w:rFonts w:ascii="Arial" w:eastAsia="Times New Roman" w:hAnsi="Arial" w:cs="Arial"/>
-          <w:lang w:eastAsia="en-GB"/>
-        </w:rPr>
-        <w:t>hearingLocation.postcode</w:t>
-      </w:r>
-      <w:proofErr w:type="spellEnd"/>
-      <w:r>
-        <w:rPr>
-          <w:rFonts w:ascii="Arial" w:eastAsia="Times New Roman" w:hAnsi="Arial" w:cs="Arial"/>
-          <w:lang w:eastAsia="en-GB"/>
-        </w:rPr>
-        <w:t>&gt;&gt;, and &lt;&lt;es_&gt;&gt;</w:t>
+        <w:t>es_&gt;&gt;&lt;&lt;cs_{trialHearingMethodDJ=’disposalHearingMethodTelephoneHearing’}&gt;&gt;</w:t>
       </w:r>
       <w:r>
         <w:rPr>
@@ -3357,36 +2517,22 @@
           <w:color w:val="000000"/>
           <w:lang w:eastAsia="en-GB"/>
         </w:rPr>
-        <w:t>will be attended by</w:t>
+        <w:t xml:space="preserve">This trial </w:t>
       </w:r>
       <w:r>
         <w:rPr>
           <w:rFonts w:ascii="Arial" w:eastAsia="Times New Roman" w:hAnsi="Arial" w:cs="Arial"/>
-          <w:b/>
-          <w:bCs/>
-          <w:color w:val="000000"/>
           <w:lang w:eastAsia="en-GB"/>
         </w:rPr>
-        <w:t xml:space="preserve"> </w:t>
-      </w:r>
-      <w:r>
-        <w:rPr>
-          <w:rFonts w:ascii="Arial" w:eastAsia="Times New Roman" w:hAnsi="Arial" w:cs="Arial"/>
-          <w:b/>
-          <w:bCs/>
-          <w:color w:val="000000"/>
-          <w:lang w:eastAsia="en-GB"/>
-        </w:rPr>
-        <w:t>telephone</w:t>
-      </w:r>
-      <w:bookmarkStart w:id="3" w:name="_Hlk118892225"/>
+        <w:t>&lt;&lt;cs_{hearingLocation.site_name!=null}&gt;&gt;will take place at &lt;&lt;hearingLocation.site_name&gt;&gt;, &lt;&lt;hearingLocation.court_address&gt;&gt; &lt;&lt;hearingLocation.postcode&gt;&gt;, and &lt;&lt;es_&gt;&gt;</w:t>
+      </w:r>
       <w:r>
         <w:rPr>
           <w:rFonts w:ascii="Arial" w:eastAsia="Times New Roman" w:hAnsi="Arial" w:cs="Arial"/>
           <w:color w:val="000000"/>
           <w:lang w:eastAsia="en-GB"/>
         </w:rPr>
-        <w:t>, further details will be provided in your hearing</w:t>
+        <w:t>will be attended by</w:t>
       </w:r>
       <w:r>
         <w:rPr>
@@ -3398,13 +2544,34 @@
         </w:rPr>
         <w:t xml:space="preserve"> </w:t>
       </w:r>
+      <w:r>
+        <w:rPr>
+          <w:rFonts w:ascii="Arial" w:eastAsia="Times New Roman" w:hAnsi="Arial" w:cs="Arial"/>
+          <w:b/>
+          <w:bCs/>
+          <w:color w:val="000000"/>
+          <w:lang w:eastAsia="en-GB"/>
+        </w:rPr>
+        <w:t>telephone</w:t>
+      </w:r>
+      <w:bookmarkStart w:id="3" w:name="_Hlk118892225"/>
       <w:r>
         <w:rPr>
           <w:rFonts w:ascii="Arial" w:eastAsia="Times New Roman" w:hAnsi="Arial" w:cs="Arial"/>
           <w:color w:val="000000"/>
           <w:lang w:eastAsia="en-GB"/>
         </w:rPr>
-        <w:t>notice</w:t>
+        <w:t>, further details will be provided in your hearing</w:t>
+      </w:r>
+      <w:r>
+        <w:rPr>
+          <w:rFonts w:ascii="Arial" w:eastAsia="Times New Roman" w:hAnsi="Arial" w:cs="Arial"/>
+          <w:b/>
+          <w:bCs/>
+          <w:color w:val="000000"/>
+          <w:lang w:eastAsia="en-GB"/>
+        </w:rPr>
+        <w:t xml:space="preserve"> </w:t>
       </w:r>
       <w:r>
         <w:rPr>
@@ -3412,7 +2579,7 @@
           <w:color w:val="000000"/>
           <w:lang w:eastAsia="en-GB"/>
         </w:rPr>
-        <w:t>.</w:t>
+        <w:t>notice</w:t>
       </w:r>
       <w:r>
         <w:rPr>
@@ -3420,24 +2587,24 @@
           <w:color w:val="000000"/>
           <w:lang w:eastAsia="en-GB"/>
         </w:rPr>
-        <w:t>&lt;&lt;</w:t>
-      </w:r>
-      <w:bookmarkEnd w:id="3"/>
+        <w:t>.</w:t>
+      </w:r>
       <w:r>
         <w:rPr>
           <w:rFonts w:ascii="Arial" w:eastAsia="Times New Roman" w:hAnsi="Arial" w:cs="Arial"/>
           <w:color w:val="000000"/>
           <w:lang w:eastAsia="en-GB"/>
         </w:rPr>
-        <w:t>es_&gt;&gt;</w:t>
-      </w:r>
+        <w:t>&lt;&lt;</w:t>
+      </w:r>
+      <w:bookmarkEnd w:id="3"/>
       <w:r>
         <w:rPr>
           <w:rFonts w:ascii="Arial" w:eastAsia="Times New Roman" w:hAnsi="Arial" w:cs="Arial"/>
           <w:color w:val="000000"/>
           <w:lang w:eastAsia="en-GB"/>
         </w:rPr>
-        <w:t>&lt;&lt;cs_{trialHearingMethodDJ=’disposalHearingMethodVideoConferenceHearing’}&gt;&gt;</w:t>
+        <w:t>es_&gt;&gt;</w:t>
       </w:r>
       <w:r>
         <w:rPr>
@@ -3445,78 +2612,7 @@
           <w:color w:val="000000"/>
           <w:lang w:eastAsia="en-GB"/>
         </w:rPr>
-        <w:t xml:space="preserve">This trial </w:t>
-      </w:r>
-      <w:r>
-        <w:rPr>
-          <w:rFonts w:ascii="Arial" w:eastAsia="Times New Roman" w:hAnsi="Arial" w:cs="Arial"/>
-          <w:lang w:eastAsia="en-GB"/>
-        </w:rPr>
-        <w:t>&lt;&lt;cs_{</w:t>
-      </w:r>
-      <w:proofErr w:type="spellStart"/>
-      <w:r>
-        <w:rPr>
-          <w:rFonts w:ascii="Arial" w:eastAsia="Times New Roman" w:hAnsi="Arial" w:cs="Arial"/>
-          <w:lang w:eastAsia="en-GB"/>
-        </w:rPr>
-        <w:t>hearingLocation.site_name</w:t>
-      </w:r>
-      <w:proofErr w:type="spellEnd"/>
-      <w:r>
-        <w:rPr>
-          <w:rFonts w:ascii="Arial" w:eastAsia="Times New Roman" w:hAnsi="Arial" w:cs="Arial"/>
-          <w:lang w:eastAsia="en-GB"/>
-        </w:rPr>
-        <w:t>!=null}&gt;&gt;will take place at &lt;&lt;</w:t>
-      </w:r>
-      <w:proofErr w:type="spellStart"/>
-      <w:r>
-        <w:rPr>
-          <w:rFonts w:ascii="Arial" w:eastAsia="Times New Roman" w:hAnsi="Arial" w:cs="Arial"/>
-          <w:lang w:eastAsia="en-GB"/>
-        </w:rPr>
-        <w:t>hearingLocation.site_name</w:t>
-      </w:r>
-      <w:proofErr w:type="spellEnd"/>
-      <w:r>
-        <w:rPr>
-          <w:rFonts w:ascii="Arial" w:eastAsia="Times New Roman" w:hAnsi="Arial" w:cs="Arial"/>
-          <w:lang w:eastAsia="en-GB"/>
-        </w:rPr>
-        <w:t>&gt;&gt;, &lt;&lt;</w:t>
-      </w:r>
-      <w:proofErr w:type="spellStart"/>
-      <w:r>
-        <w:rPr>
-          <w:rFonts w:ascii="Arial" w:eastAsia="Times New Roman" w:hAnsi="Arial" w:cs="Arial"/>
-          <w:lang w:eastAsia="en-GB"/>
-        </w:rPr>
-        <w:t>hearingLocation.court_address</w:t>
-      </w:r>
-      <w:proofErr w:type="spellEnd"/>
-      <w:r>
-        <w:rPr>
-          <w:rFonts w:ascii="Arial" w:eastAsia="Times New Roman" w:hAnsi="Arial" w:cs="Arial"/>
-          <w:lang w:eastAsia="en-GB"/>
-        </w:rPr>
-        <w:t>&gt;&gt; &lt;&lt;</w:t>
-      </w:r>
-      <w:proofErr w:type="spellStart"/>
-      <w:r>
-        <w:rPr>
-          <w:rFonts w:ascii="Arial" w:eastAsia="Times New Roman" w:hAnsi="Arial" w:cs="Arial"/>
-          <w:lang w:eastAsia="en-GB"/>
-        </w:rPr>
-        <w:t>hearingLocation.postcode</w:t>
-      </w:r>
-      <w:proofErr w:type="spellEnd"/>
-      <w:r>
-        <w:rPr>
-          <w:rFonts w:ascii="Arial" w:eastAsia="Times New Roman" w:hAnsi="Arial" w:cs="Arial"/>
-          <w:lang w:eastAsia="en-GB"/>
-        </w:rPr>
-        <w:t>&gt;&gt;, and &lt;&lt;es_&gt;&gt;</w:t>
+        <w:t>&lt;&lt;cs_{trialHearingMethodDJ=’disposalHearingMethodVideoConferenceHearing’}&gt;&gt;</w:t>
       </w:r>
       <w:r>
         <w:rPr>
@@ -3524,17 +2620,14 @@
           <w:color w:val="000000"/>
           <w:lang w:eastAsia="en-GB"/>
         </w:rPr>
-        <w:t xml:space="preserve">will be attended by </w:t>
+        <w:t xml:space="preserve">This trial </w:t>
       </w:r>
       <w:r>
         <w:rPr>
           <w:rFonts w:ascii="Arial" w:eastAsia="Times New Roman" w:hAnsi="Arial" w:cs="Arial"/>
-          <w:b/>
-          <w:bCs/>
-          <w:color w:val="000000"/>
           <w:lang w:eastAsia="en-GB"/>
         </w:rPr>
-        <w:t>video conference</w:t>
+        <w:t>&lt;&lt;cs_{hearingLocation.site_name!=null}&gt;&gt;will take place at &lt;&lt;hearingLocation.site_name&gt;&gt;, &lt;&lt;hearingLocation.court_address&gt;&gt; &lt;&lt;hearingLocation.postcode&gt;&gt;, and &lt;&lt;es_&gt;&gt;</w:t>
       </w:r>
       <w:r>
         <w:rPr>
@@ -3542,7 +2635,17 @@
           <w:color w:val="000000"/>
           <w:lang w:eastAsia="en-GB"/>
         </w:rPr>
-        <w:t>, further details will be provided in your hearing notice.</w:t>
+        <w:t xml:space="preserve">will be attended by </w:t>
+      </w:r>
+      <w:r>
+        <w:rPr>
+          <w:rFonts w:ascii="Arial" w:eastAsia="Times New Roman" w:hAnsi="Arial" w:cs="Arial"/>
+          <w:b/>
+          <w:bCs/>
+          <w:color w:val="000000"/>
+          <w:lang w:eastAsia="en-GB"/>
+        </w:rPr>
+        <w:t>video conference</w:t>
       </w:r>
       <w:r>
         <w:rPr>
@@ -3550,7 +2653,119 @@
           <w:color w:val="000000"/>
           <w:lang w:eastAsia="en-GB"/>
         </w:rPr>
+        <w:t>, further details will be provided in your hearing notice.</w:t>
+      </w:r>
+      <w:r>
+        <w:rPr>
+          <w:rFonts w:ascii="Arial" w:eastAsia="Times New Roman" w:hAnsi="Arial" w:cs="Arial"/>
+          <w:color w:val="000000"/>
+          <w:lang w:eastAsia="en-GB"/>
+        </w:rPr>
         <w:t>&lt;&lt;es_&gt;&gt;</w:t>
+      </w:r>
+      <w:r>
+        <w:rPr>
+          <w:rFonts w:ascii="Arial" w:eastAsia="Times New Roman" w:hAnsi="Arial" w:cs="Arial"/>
+          <w:color w:val="000000"/>
+          <w:lang w:eastAsia="en-GB"/>
+        </w:rPr>
+        <w:t>&lt;&lt;else&gt;&gt;&lt;&lt;cs_{trialHearingMethodDJ=</w:t>
+      </w:r>
+      <w:r>
+        <w:rPr>
+          <w:rFonts w:ascii="Arial" w:hAnsi="Arial" w:cs="Arial"/>
+        </w:rPr>
+        <w:t>‘</w:t>
+      </w:r>
+      <w:r>
+        <w:rPr>
+          <w:rFonts w:ascii="Arial" w:eastAsia="Times New Roman" w:hAnsi="Arial" w:cs="Arial"/>
+          <w:color w:val="000000"/>
+          <w:lang w:eastAsia="en-GB"/>
+        </w:rPr>
+        <w:t>disposalHearingMethodInPerson’}&gt;&gt;</w:t>
+      </w:r>
+      <w:r>
+        <w:rPr>
+          <w:rFonts w:ascii="Arial" w:hAnsi="Arial" w:cs="Arial"/>
+        </w:rPr>
+        <w:t xml:space="preserve">This trial will be in </w:t>
+      </w:r>
+      <w:r>
+        <w:rPr>
+          <w:rFonts w:ascii="Arial" w:hAnsi="Arial" w:cs="Arial"/>
+          <w:b/>
+          <w:bCs/>
+        </w:rPr>
+        <w:t>person</w:t>
+      </w:r>
+      <w:r>
+        <w:rPr>
+          <w:rFonts w:ascii="Arial" w:hAnsi="Arial" w:cs="Arial"/>
+        </w:rPr>
+        <w:t>, further details will be provided in your hearing notice</w:t>
+      </w:r>
+      <w:r>
+        <w:rPr>
+          <w:rFonts w:ascii="Arial" w:eastAsia="Times New Roman" w:hAnsi="Arial" w:cs="Arial"/>
+          <w:color w:val="000000"/>
+          <w:lang w:eastAsia="en-GB"/>
+        </w:rPr>
+        <w:t>.&lt;&lt;es_&gt;&gt;&lt;&lt;cs_{trialHearingMethodDJ=’disposalHearingMethodTelephoneHearing’}&gt;&gt;This trial will be attended by</w:t>
+      </w:r>
+      <w:r>
+        <w:rPr>
+          <w:rFonts w:ascii="Arial" w:eastAsia="Times New Roman" w:hAnsi="Arial" w:cs="Arial"/>
+          <w:b/>
+          <w:bCs/>
+          <w:color w:val="000000"/>
+          <w:lang w:eastAsia="en-GB"/>
+        </w:rPr>
+        <w:t xml:space="preserve"> telephone</w:t>
+      </w:r>
+      <w:r>
+        <w:rPr>
+          <w:rFonts w:ascii="Arial" w:eastAsia="Times New Roman" w:hAnsi="Arial" w:cs="Arial"/>
+          <w:color w:val="000000"/>
+          <w:lang w:eastAsia="en-GB"/>
+        </w:rPr>
+        <w:t>, further details will be provided in your hearing</w:t>
+      </w:r>
+      <w:r>
+        <w:rPr>
+          <w:rFonts w:ascii="Arial" w:eastAsia="Times New Roman" w:hAnsi="Arial" w:cs="Arial"/>
+          <w:b/>
+          <w:bCs/>
+          <w:color w:val="000000"/>
+          <w:lang w:eastAsia="en-GB"/>
+        </w:rPr>
+        <w:t xml:space="preserve"> </w:t>
+      </w:r>
+      <w:r>
+        <w:rPr>
+          <w:rFonts w:ascii="Arial" w:eastAsia="Times New Roman" w:hAnsi="Arial" w:cs="Arial"/>
+          <w:color w:val="000000"/>
+          <w:lang w:eastAsia="en-GB"/>
+        </w:rPr>
+        <w:t xml:space="preserve">notice.&lt;&lt;es_&gt;&gt;&lt;&lt;cs_{trialHearingMethodDJ=’disposalHearingMethodVideoConferenceHearing’}&gt;&gt;This trial will be attended by </w:t>
+      </w:r>
+      <w:r>
+        <w:rPr>
+          <w:rFonts w:ascii="Arial" w:eastAsia="Times New Roman" w:hAnsi="Arial" w:cs="Arial"/>
+          <w:b/>
+          <w:bCs/>
+          <w:color w:val="000000"/>
+          <w:lang w:eastAsia="en-GB"/>
+        </w:rPr>
+        <w:t>video conference</w:t>
+      </w:r>
+      <w:r>
+        <w:rPr>
+          <w:rFonts w:ascii="Arial" w:eastAsia="Times New Roman" w:hAnsi="Arial" w:cs="Arial"/>
+          <w:color w:val="000000"/>
+          <w:lang w:eastAsia="en-GB"/>
+        </w:rPr>
+        <w:t>, further details will be provided in your hearing notice.&lt;&lt;es_&gt;&gt;&lt;&lt;es_&gt;&gt;</w:t>
       </w:r>
     </w:p>
     <w:p>
@@ -3612,7 +2827,6 @@
         </w:rPr>
         <w:t>&lt;&lt;</w:t>
       </w:r>
-      <w:proofErr w:type="spellStart"/>
       <w:r>
         <w:rPr>
           <w:rFonts w:ascii="Arial" w:eastAsia="Times New Roman" w:hAnsi="Arial" w:cs="Arial"/>
@@ -3625,15 +2839,7 @@
           <w:rFonts w:ascii="Arial" w:eastAsia="Times New Roman" w:hAnsi="Arial" w:cs="Arial"/>
           <w:lang w:eastAsia="en-GB"/>
         </w:rPr>
-        <w:t>.input</w:t>
-      </w:r>
-      <w:proofErr w:type="spellEnd"/>
-      <w:r>
-        <w:rPr>
-          <w:rFonts w:ascii="Arial" w:eastAsia="Times New Roman" w:hAnsi="Arial" w:cs="Arial"/>
-          <w:lang w:eastAsia="en-GB"/>
-        </w:rPr>
-        <w:t>&gt;&gt;</w:t>
+        <w:t>.input&gt;&gt;</w:t>
       </w:r>
     </w:p>
     <w:p>
@@ -3659,7 +2865,6 @@
         </w:rPr>
         <w:t xml:space="preserve">&lt;&lt; </w:t>
       </w:r>
-      <w:proofErr w:type="spellStart"/>
       <w:r>
         <w:rPr>
           <w:rFonts w:ascii="Arial" w:hAnsi="Arial" w:cs="Arial"/>
@@ -3678,7 +2883,6 @@
         </w:rPr>
         <w:t>trialBuildingDisputeAddSection</w:t>
       </w:r>
-      <w:proofErr w:type="spellEnd"/>
       <w:r>
         <w:rPr>
           <w:rFonts w:ascii="Arial" w:hAnsi="Arial" w:cs="Arial"/>
@@ -3740,6 +2944,7 @@
         <w:rPr>
           <w:rFonts w:ascii="Arial" w:hAnsi="Arial" w:cs="Arial"/>
         </w:rPr>
+        <w:lastRenderedPageBreak/>
         <w:t>&lt;&lt;</w:t>
       </w:r>
       <w:r>
@@ -3822,35 +3027,7 @@
           <w:b/>
           <w:bCs/>
         </w:rPr>
-        <w:t>&lt;</w:t>
-      </w:r>
-      <w:proofErr w:type="gramStart"/>
-      <w:r>
-        <w:rPr>
-          <w:rFonts w:ascii="Arial" w:hAnsi="Arial" w:cs="Arial"/>
-          <w:b/>
-          <w:bCs/>
-        </w:rPr>
-        <w:t>&lt;{</w:t>
-      </w:r>
-      <w:proofErr w:type="spellStart"/>
-      <w:proofErr w:type="gramEnd"/>
-      <w:r>
-        <w:rPr>
-          <w:rFonts w:ascii="Arial" w:hAnsi="Arial" w:cs="Arial"/>
-          <w:b/>
-          <w:bCs/>
-        </w:rPr>
-        <w:t>dateFormat</w:t>
-      </w:r>
-      <w:proofErr w:type="spellEnd"/>
-      <w:r>
-        <w:rPr>
-          <w:rFonts w:ascii="Arial" w:hAnsi="Arial" w:cs="Arial"/>
-          <w:b/>
-          <w:bCs/>
-        </w:rPr>
-        <w:t>(</w:t>
+        <w:t>&lt;&lt;{dateFormat(</w:t>
       </w:r>
       <w:r>
         <w:rPr>
@@ -3882,56 +3059,13 @@
           <w:b/>
           <w:bCs/>
         </w:rPr>
-        <w:t xml:space="preserve"> ‘dd MMMM </w:t>
-      </w:r>
-      <w:proofErr w:type="spellStart"/>
-      <w:r>
-        <w:rPr>
-          <w:rFonts w:ascii="Arial" w:hAnsi="Arial" w:cs="Arial"/>
-          <w:b/>
-          <w:bCs/>
-        </w:rPr>
-        <w:t>yyyy</w:t>
-      </w:r>
-      <w:proofErr w:type="spellEnd"/>
-      <w:r>
-        <w:rPr>
-          <w:rFonts w:ascii="Arial" w:hAnsi="Arial" w:cs="Arial"/>
-          <w:b/>
-          <w:bCs/>
-        </w:rPr>
-        <w:t>’, ‘</w:t>
-      </w:r>
-      <w:proofErr w:type="spellStart"/>
-      <w:r>
-        <w:rPr>
-          <w:rFonts w:ascii="Arial" w:hAnsi="Arial" w:cs="Arial"/>
-          <w:b/>
-          <w:bCs/>
-        </w:rPr>
-        <w:t>yyyy</w:t>
-      </w:r>
-      <w:proofErr w:type="spellEnd"/>
-      <w:r>
-        <w:rPr>
-          <w:rFonts w:ascii="Arial" w:hAnsi="Arial" w:cs="Arial"/>
-          <w:b/>
-          <w:bCs/>
-        </w:rPr>
-        <w:t xml:space="preserve">-MM-dd’)}&gt;&gt;. </w:t>
-      </w:r>
-      <w:r>
-        <w:rPr>
-          <w:rFonts w:ascii="Arial" w:hAnsi="Arial" w:cs="Arial"/>
-        </w:rPr>
-        <w:t>&lt;&lt;trialBuildingDispute.input4&gt;</w:t>
-      </w:r>
-      <w:proofErr w:type="gramStart"/>
-      <w:r>
-        <w:rPr>
-          <w:rFonts w:ascii="Arial" w:hAnsi="Arial" w:cs="Arial"/>
-        </w:rPr>
-        <w:t xml:space="preserve">&gt; </w:t>
+        <w:t xml:space="preserve"> ‘dd MMMM yyyy’, ‘yyyy-MM-dd’)}&gt;&gt;. </w:t>
+      </w:r>
+      <w:r>
+        <w:rPr>
+          <w:rFonts w:ascii="Arial" w:hAnsi="Arial" w:cs="Arial"/>
+        </w:rPr>
+        <w:t xml:space="preserve">&lt;&lt;trialBuildingDispute.input4&gt;&gt; </w:t>
       </w:r>
       <w:r>
         <w:rPr>
@@ -3945,34 +3079,7 @@
           <w:b/>
           <w:bCs/>
         </w:rPr>
-        <w:t>&lt;</w:t>
-      </w:r>
-      <w:proofErr w:type="gramEnd"/>
-      <w:r>
-        <w:rPr>
-          <w:rFonts w:ascii="Arial" w:hAnsi="Arial" w:cs="Arial"/>
-          <w:b/>
-          <w:bCs/>
-        </w:rPr>
-        <w:t>&lt;{</w:t>
-      </w:r>
-      <w:proofErr w:type="spellStart"/>
-      <w:r>
-        <w:rPr>
-          <w:rFonts w:ascii="Arial" w:hAnsi="Arial" w:cs="Arial"/>
-          <w:b/>
-          <w:bCs/>
-        </w:rPr>
-        <w:t>dateFormat</w:t>
-      </w:r>
-      <w:proofErr w:type="spellEnd"/>
-      <w:r>
-        <w:rPr>
-          <w:rFonts w:ascii="Arial" w:hAnsi="Arial" w:cs="Arial"/>
-          <w:b/>
-          <w:bCs/>
-        </w:rPr>
-        <w:t>(</w:t>
+        <w:t>&lt;&lt;{dateFormat(</w:t>
       </w:r>
       <w:r>
         <w:rPr>
@@ -4004,59 +3111,21 @@
           <w:b/>
           <w:bCs/>
         </w:rPr>
-        <w:t xml:space="preserve"> ‘dd MMMM </w:t>
-      </w:r>
-      <w:proofErr w:type="spellStart"/>
-      <w:r>
-        <w:rPr>
-          <w:rFonts w:ascii="Arial" w:hAnsi="Arial" w:cs="Arial"/>
-          <w:b/>
-          <w:bCs/>
-        </w:rPr>
-        <w:t>yyyy</w:t>
-      </w:r>
-      <w:proofErr w:type="spellEnd"/>
-      <w:r>
-        <w:rPr>
-          <w:rFonts w:ascii="Arial" w:hAnsi="Arial" w:cs="Arial"/>
-          <w:b/>
-          <w:bCs/>
-        </w:rPr>
-        <w:t>’, ‘</w:t>
-      </w:r>
-      <w:proofErr w:type="spellStart"/>
-      <w:r>
-        <w:rPr>
-          <w:rFonts w:ascii="Arial" w:hAnsi="Arial" w:cs="Arial"/>
-          <w:b/>
-          <w:bCs/>
-        </w:rPr>
-        <w:t>yyyy</w:t>
-      </w:r>
-      <w:proofErr w:type="spellEnd"/>
-      <w:r>
-        <w:rPr>
-          <w:rFonts w:ascii="Arial" w:hAnsi="Arial" w:cs="Arial"/>
-          <w:b/>
-          <w:bCs/>
-        </w:rPr>
-        <w:t>-MM-dd’)}&gt;&gt;.</w:t>
-      </w:r>
-    </w:p>
-    <w:p>
-      <w:pPr>
-        <w:rPr>
-          <w:rFonts w:ascii="Arial" w:hAnsi="Arial" w:cs="Arial"/>
-        </w:rPr>
-      </w:pPr>
-      <w:r>
-        <w:rPr>
-          <w:rFonts w:ascii="Arial" w:hAnsi="Arial" w:cs="Arial"/>
-        </w:rPr>
-        <w:lastRenderedPageBreak/>
+        <w:t xml:space="preserve"> ‘dd MMMM yyyy’, ‘yyyy-MM-dd’)}&gt;&gt;.</w:t>
+      </w:r>
+    </w:p>
+    <w:p>
+      <w:pPr>
+        <w:rPr>
+          <w:rFonts w:ascii="Arial" w:hAnsi="Arial" w:cs="Arial"/>
+        </w:rPr>
+      </w:pPr>
+      <w:r>
+        <w:rPr>
+          <w:rFonts w:ascii="Arial" w:hAnsi="Arial" w:cs="Arial"/>
+        </w:rPr>
         <w:t xml:space="preserve">&lt;&lt; </w:t>
       </w:r>
-      <w:proofErr w:type="spellStart"/>
       <w:r>
         <w:rPr>
           <w:rFonts w:ascii="Arial" w:hAnsi="Arial" w:cs="Arial"/>
@@ -4067,14 +3136,7 @@
         <w:rPr>
           <w:rFonts w:ascii="Arial" w:hAnsi="Arial" w:cs="Arial"/>
         </w:rPr>
-        <w:t>s_trialBuildingDisputeAddSection</w:t>
-      </w:r>
-      <w:proofErr w:type="spellEnd"/>
-      <w:r>
-        <w:rPr>
-          <w:rFonts w:ascii="Arial" w:hAnsi="Arial" w:cs="Arial"/>
-        </w:rPr>
-        <w:t>&gt;&gt;</w:t>
+        <w:t>s_trialBuildingDisputeAddSection&gt;&gt;</w:t>
       </w:r>
     </w:p>
     <w:p>
@@ -4089,7 +3151,6 @@
         </w:rPr>
         <w:t xml:space="preserve">&lt;&lt; </w:t>
       </w:r>
-      <w:proofErr w:type="spellStart"/>
       <w:r>
         <w:rPr>
           <w:rFonts w:ascii="Arial" w:hAnsi="Arial" w:cs="Arial"/>
@@ -4108,7 +3169,6 @@
         </w:rPr>
         <w:t>trialClinicalNegligenceAddSection</w:t>
       </w:r>
-      <w:proofErr w:type="spellEnd"/>
       <w:r>
         <w:rPr>
           <w:rFonts w:ascii="Arial" w:hAnsi="Arial" w:cs="Arial"/>
@@ -4335,36 +3395,21 @@
         <w:rPr>
           <w:rFonts w:ascii="Arial" w:hAnsi="Arial" w:cs="Arial"/>
         </w:rPr>
+        <w:t>&lt;&lt; es_trialClinicalNegligenceAddSection&gt;&gt;</w:t>
+      </w:r>
+    </w:p>
+    <w:p>
+      <w:pPr>
+        <w:rPr>
+          <w:rFonts w:ascii="Arial" w:hAnsi="Arial" w:cs="Arial"/>
+        </w:rPr>
+      </w:pPr>
+      <w:r>
+        <w:rPr>
+          <w:rFonts w:ascii="Arial" w:hAnsi="Arial" w:cs="Arial"/>
+        </w:rPr>
         <w:t xml:space="preserve">&lt;&lt; </w:t>
       </w:r>
-      <w:proofErr w:type="spellStart"/>
-      <w:r>
-        <w:rPr>
-          <w:rFonts w:ascii="Arial" w:hAnsi="Arial" w:cs="Arial"/>
-        </w:rPr>
-        <w:t>es_trialClinicalNegligenceAddSection</w:t>
-      </w:r>
-      <w:proofErr w:type="spellEnd"/>
-      <w:r>
-        <w:rPr>
-          <w:rFonts w:ascii="Arial" w:hAnsi="Arial" w:cs="Arial"/>
-        </w:rPr>
-        <w:t>&gt;&gt;</w:t>
-      </w:r>
-    </w:p>
-    <w:p>
-      <w:pPr>
-        <w:rPr>
-          <w:rFonts w:ascii="Arial" w:hAnsi="Arial" w:cs="Arial"/>
-        </w:rPr>
-      </w:pPr>
-      <w:r>
-        <w:rPr>
-          <w:rFonts w:ascii="Arial" w:hAnsi="Arial" w:cs="Arial"/>
-        </w:rPr>
-        <w:t xml:space="preserve">&lt;&lt; </w:t>
-      </w:r>
-      <w:proofErr w:type="spellStart"/>
       <w:r>
         <w:rPr>
           <w:rFonts w:ascii="Arial" w:hAnsi="Arial" w:cs="Arial"/>
@@ -4383,7 +3428,6 @@
         </w:rPr>
         <w:t>trialCreditHireAddSection</w:t>
       </w:r>
-      <w:proofErr w:type="spellEnd"/>
       <w:r>
         <w:rPr>
           <w:rFonts w:ascii="Arial" w:hAnsi="Arial" w:cs="Arial"/>
@@ -4504,14 +3548,7 @@
         <w:rPr>
           <w:rFonts w:ascii="Arial" w:hAnsi="Arial" w:cs="Arial"/>
         </w:rPr>
-        <w:t>&gt;</w:t>
-      </w:r>
-      <w:proofErr w:type="gramStart"/>
-      <w:r>
-        <w:rPr>
-          <w:rFonts w:ascii="Arial" w:hAnsi="Arial" w:cs="Arial"/>
-        </w:rPr>
-        <w:t>&gt;</w:t>
+        <w:t>&gt;&gt;</w:t>
       </w:r>
       <w:r>
         <w:rPr>
@@ -4531,34 +3568,7 @@
           <w:b/>
           <w:bCs/>
         </w:rPr>
-        <w:t>&lt;</w:t>
-      </w:r>
-      <w:proofErr w:type="gramEnd"/>
-      <w:r>
-        <w:rPr>
-          <w:rFonts w:ascii="Arial" w:hAnsi="Arial" w:cs="Arial"/>
-          <w:b/>
-          <w:bCs/>
-        </w:rPr>
-        <w:t>&lt;{</w:t>
-      </w:r>
-      <w:proofErr w:type="spellStart"/>
-      <w:r>
-        <w:rPr>
-          <w:rFonts w:ascii="Arial" w:hAnsi="Arial" w:cs="Arial"/>
-          <w:b/>
-          <w:bCs/>
-        </w:rPr>
-        <w:t>dateFormat</w:t>
-      </w:r>
-      <w:proofErr w:type="spellEnd"/>
-      <w:r>
-        <w:rPr>
-          <w:rFonts w:ascii="Arial" w:hAnsi="Arial" w:cs="Arial"/>
-          <w:b/>
-          <w:bCs/>
-        </w:rPr>
-        <w:t>(</w:t>
+        <w:t>&lt;&lt;{dateFormat(</w:t>
       </w:r>
       <w:r>
         <w:rPr>
@@ -4590,43 +3600,7 @@
           <w:b/>
           <w:bCs/>
         </w:rPr>
-        <w:t xml:space="preserve"> ‘dd MMMM </w:t>
-      </w:r>
-      <w:proofErr w:type="spellStart"/>
-      <w:r>
-        <w:rPr>
-          <w:rFonts w:ascii="Arial" w:hAnsi="Arial" w:cs="Arial"/>
-          <w:b/>
-          <w:bCs/>
-        </w:rPr>
-        <w:t>yyyy</w:t>
-      </w:r>
-      <w:proofErr w:type="spellEnd"/>
-      <w:r>
-        <w:rPr>
-          <w:rFonts w:ascii="Arial" w:hAnsi="Arial" w:cs="Arial"/>
-          <w:b/>
-          <w:bCs/>
-        </w:rPr>
-        <w:t>’, ‘</w:t>
-      </w:r>
-      <w:proofErr w:type="spellStart"/>
-      <w:r>
-        <w:rPr>
-          <w:rFonts w:ascii="Arial" w:hAnsi="Arial" w:cs="Arial"/>
-          <w:b/>
-          <w:bCs/>
-        </w:rPr>
-        <w:t>yyyy</w:t>
-      </w:r>
-      <w:proofErr w:type="spellEnd"/>
-      <w:r>
-        <w:rPr>
-          <w:rFonts w:ascii="Arial" w:hAnsi="Arial" w:cs="Arial"/>
-          <w:b/>
-          <w:bCs/>
-        </w:rPr>
-        <w:t xml:space="preserve">-MM-dd’)}&gt;&gt;. </w:t>
+        <w:t xml:space="preserve"> ‘dd MMMM yyyy’, ‘yyyy-MM-dd’)}&gt;&gt;. </w:t>
       </w:r>
     </w:p>
     <w:p>
@@ -4714,35 +3688,7 @@
           <w:b/>
           <w:bCs/>
         </w:rPr>
-        <w:t>&lt;</w:t>
-      </w:r>
-      <w:proofErr w:type="gramStart"/>
-      <w:r>
-        <w:rPr>
-          <w:rFonts w:ascii="Arial" w:hAnsi="Arial" w:cs="Arial"/>
-          <w:b/>
-          <w:bCs/>
-        </w:rPr>
-        <w:t>&lt;{</w:t>
-      </w:r>
-      <w:proofErr w:type="spellStart"/>
-      <w:proofErr w:type="gramEnd"/>
-      <w:r>
-        <w:rPr>
-          <w:rFonts w:ascii="Arial" w:hAnsi="Arial" w:cs="Arial"/>
-          <w:b/>
-          <w:bCs/>
-        </w:rPr>
-        <w:t>dateFormat</w:t>
-      </w:r>
-      <w:proofErr w:type="spellEnd"/>
-      <w:r>
-        <w:rPr>
-          <w:rFonts w:ascii="Arial" w:hAnsi="Arial" w:cs="Arial"/>
-          <w:b/>
-          <w:bCs/>
-        </w:rPr>
-        <w:t>(</w:t>
+        <w:t>&lt;&lt;{dateFormat(</w:t>
       </w:r>
       <w:r>
         <w:rPr>
@@ -4774,43 +3720,7 @@
           <w:b/>
           <w:bCs/>
         </w:rPr>
-        <w:t xml:space="preserve"> ‘dd MMMM </w:t>
-      </w:r>
-      <w:proofErr w:type="spellStart"/>
-      <w:r>
-        <w:rPr>
-          <w:rFonts w:ascii="Arial" w:hAnsi="Arial" w:cs="Arial"/>
-          <w:b/>
-          <w:bCs/>
-        </w:rPr>
-        <w:t>yyyy</w:t>
-      </w:r>
-      <w:proofErr w:type="spellEnd"/>
-      <w:r>
-        <w:rPr>
-          <w:rFonts w:ascii="Arial" w:hAnsi="Arial" w:cs="Arial"/>
-          <w:b/>
-          <w:bCs/>
-        </w:rPr>
-        <w:t>’, ‘</w:t>
-      </w:r>
-      <w:proofErr w:type="spellStart"/>
-      <w:r>
-        <w:rPr>
-          <w:rFonts w:ascii="Arial" w:hAnsi="Arial" w:cs="Arial"/>
-          <w:b/>
-          <w:bCs/>
-        </w:rPr>
-        <w:t>yyyy</w:t>
-      </w:r>
-      <w:proofErr w:type="spellEnd"/>
-      <w:r>
-        <w:rPr>
-          <w:rFonts w:ascii="Arial" w:hAnsi="Arial" w:cs="Arial"/>
-          <w:b/>
-          <w:bCs/>
-        </w:rPr>
-        <w:t>-MM-dd’)}&gt;&gt;.</w:t>
+        <w:t xml:space="preserve"> ‘dd MMMM yyyy’, ‘yyyy-MM-dd’)}&gt;&gt;.</w:t>
       </w:r>
     </w:p>
     <w:p>
@@ -4861,35 +3771,7 @@
           <w:b/>
           <w:bCs/>
         </w:rPr>
-        <w:t>&lt;</w:t>
-      </w:r>
-      <w:proofErr w:type="gramStart"/>
-      <w:r>
-        <w:rPr>
-          <w:rFonts w:ascii="Arial" w:hAnsi="Arial" w:cs="Arial"/>
-          <w:b/>
-          <w:bCs/>
-        </w:rPr>
-        <w:t>&lt;{</w:t>
-      </w:r>
-      <w:proofErr w:type="spellStart"/>
-      <w:proofErr w:type="gramEnd"/>
-      <w:r>
-        <w:rPr>
-          <w:rFonts w:ascii="Arial" w:hAnsi="Arial" w:cs="Arial"/>
-          <w:b/>
-          <w:bCs/>
-        </w:rPr>
-        <w:t>dateFormat</w:t>
-      </w:r>
-      <w:proofErr w:type="spellEnd"/>
-      <w:r>
-        <w:rPr>
-          <w:rFonts w:ascii="Arial" w:hAnsi="Arial" w:cs="Arial"/>
-          <w:b/>
-          <w:bCs/>
-        </w:rPr>
-        <w:t>(</w:t>
+        <w:t>&lt;&lt;{dateFormat(</w:t>
       </w:r>
       <w:r>
         <w:rPr>
@@ -4921,43 +3803,7 @@
           <w:b/>
           <w:bCs/>
         </w:rPr>
-        <w:t xml:space="preserve"> ‘dd MMMM </w:t>
-      </w:r>
-      <w:proofErr w:type="spellStart"/>
-      <w:r>
-        <w:rPr>
-          <w:rFonts w:ascii="Arial" w:hAnsi="Arial" w:cs="Arial"/>
-          <w:b/>
-          <w:bCs/>
-        </w:rPr>
-        <w:t>yyyy</w:t>
-      </w:r>
-      <w:proofErr w:type="spellEnd"/>
-      <w:r>
-        <w:rPr>
-          <w:rFonts w:ascii="Arial" w:hAnsi="Arial" w:cs="Arial"/>
-          <w:b/>
-          <w:bCs/>
-        </w:rPr>
-        <w:t>’, ‘</w:t>
-      </w:r>
-      <w:proofErr w:type="spellStart"/>
-      <w:r>
-        <w:rPr>
-          <w:rFonts w:ascii="Arial" w:hAnsi="Arial" w:cs="Arial"/>
-          <w:b/>
-          <w:bCs/>
-        </w:rPr>
-        <w:t>yyyy</w:t>
-      </w:r>
-      <w:proofErr w:type="spellEnd"/>
-      <w:r>
-        <w:rPr>
-          <w:rFonts w:ascii="Arial" w:hAnsi="Arial" w:cs="Arial"/>
-          <w:b/>
-          <w:bCs/>
-        </w:rPr>
-        <w:t xml:space="preserve">-MM-dd’)}&gt;&gt;. </w:t>
+        <w:t xml:space="preserve"> ‘dd MMMM yyyy’, ‘yyyy-MM-dd’)}&gt;&gt;. </w:t>
       </w:r>
       <w:r>
         <w:rPr>
@@ -4995,35 +3841,7 @@
           <w:b/>
           <w:bCs/>
         </w:rPr>
-        <w:t>&lt;</w:t>
-      </w:r>
-      <w:proofErr w:type="gramStart"/>
-      <w:r>
-        <w:rPr>
-          <w:rFonts w:ascii="Arial" w:hAnsi="Arial" w:cs="Arial"/>
-          <w:b/>
-          <w:bCs/>
-        </w:rPr>
-        <w:t>&lt;{</w:t>
-      </w:r>
-      <w:proofErr w:type="spellStart"/>
-      <w:proofErr w:type="gramEnd"/>
-      <w:r>
-        <w:rPr>
-          <w:rFonts w:ascii="Arial" w:hAnsi="Arial" w:cs="Arial"/>
-          <w:b/>
-          <w:bCs/>
-        </w:rPr>
-        <w:t>dateFormat</w:t>
-      </w:r>
-      <w:proofErr w:type="spellEnd"/>
-      <w:r>
-        <w:rPr>
-          <w:rFonts w:ascii="Arial" w:hAnsi="Arial" w:cs="Arial"/>
-          <w:b/>
-          <w:bCs/>
-        </w:rPr>
-        <w:t>(</w:t>
+        <w:t>&lt;&lt;{dateFormat(</w:t>
       </w:r>
       <w:r>
         <w:rPr>
@@ -5055,43 +3873,7 @@
           <w:b/>
           <w:bCs/>
         </w:rPr>
-        <w:t xml:space="preserve"> ‘dd MMMM </w:t>
-      </w:r>
-      <w:proofErr w:type="spellStart"/>
-      <w:r>
-        <w:rPr>
-          <w:rFonts w:ascii="Arial" w:hAnsi="Arial" w:cs="Arial"/>
-          <w:b/>
-          <w:bCs/>
-        </w:rPr>
-        <w:t>yyyy</w:t>
-      </w:r>
-      <w:proofErr w:type="spellEnd"/>
-      <w:r>
-        <w:rPr>
-          <w:rFonts w:ascii="Arial" w:hAnsi="Arial" w:cs="Arial"/>
-          <w:b/>
-          <w:bCs/>
-        </w:rPr>
-        <w:t>’, ‘</w:t>
-      </w:r>
-      <w:proofErr w:type="spellStart"/>
-      <w:r>
-        <w:rPr>
-          <w:rFonts w:ascii="Arial" w:hAnsi="Arial" w:cs="Arial"/>
-          <w:b/>
-          <w:bCs/>
-        </w:rPr>
-        <w:t>yyyy</w:t>
-      </w:r>
-      <w:proofErr w:type="spellEnd"/>
-      <w:r>
-        <w:rPr>
-          <w:rFonts w:ascii="Arial" w:hAnsi="Arial" w:cs="Arial"/>
-          <w:b/>
-          <w:bCs/>
-        </w:rPr>
-        <w:t xml:space="preserve">-MM-dd’)}&gt;&gt;. </w:t>
+        <w:t xml:space="preserve"> ‘dd MMMM yyyy’, ‘yyyy-MM-dd’)}&gt;&gt;. </w:t>
       </w:r>
       <w:r>
         <w:rPr>
@@ -5110,36 +3892,21 @@
         <w:rPr>
           <w:rFonts w:ascii="Arial" w:hAnsi="Arial" w:cs="Arial"/>
         </w:rPr>
+        <w:t>&lt;&lt; es_trialCreditHireAddSection&gt;&gt;</w:t>
+      </w:r>
+    </w:p>
+    <w:p>
+      <w:pPr>
+        <w:rPr>
+          <w:rFonts w:ascii="Arial" w:hAnsi="Arial" w:cs="Arial"/>
+        </w:rPr>
+      </w:pPr>
+      <w:r>
+        <w:rPr>
+          <w:rFonts w:ascii="Arial" w:hAnsi="Arial" w:cs="Arial"/>
+        </w:rPr>
         <w:t xml:space="preserve">&lt;&lt; </w:t>
       </w:r>
-      <w:proofErr w:type="spellStart"/>
-      <w:r>
-        <w:rPr>
-          <w:rFonts w:ascii="Arial" w:hAnsi="Arial" w:cs="Arial"/>
-        </w:rPr>
-        <w:t>es_trialCreditHireAddSection</w:t>
-      </w:r>
-      <w:proofErr w:type="spellEnd"/>
-      <w:r>
-        <w:rPr>
-          <w:rFonts w:ascii="Arial" w:hAnsi="Arial" w:cs="Arial"/>
-        </w:rPr>
-        <w:t>&gt;&gt;</w:t>
-      </w:r>
-    </w:p>
-    <w:p>
-      <w:pPr>
-        <w:rPr>
-          <w:rFonts w:ascii="Arial" w:hAnsi="Arial" w:cs="Arial"/>
-        </w:rPr>
-      </w:pPr>
-      <w:r>
-        <w:rPr>
-          <w:rFonts w:ascii="Arial" w:hAnsi="Arial" w:cs="Arial"/>
-        </w:rPr>
-        <w:t xml:space="preserve">&lt;&lt; </w:t>
-      </w:r>
-      <w:proofErr w:type="spellStart"/>
       <w:r>
         <w:rPr>
           <w:rFonts w:ascii="Arial" w:hAnsi="Arial" w:cs="Arial"/>
@@ -5164,7 +3931,6 @@
         </w:rPr>
         <w:t>AddSection</w:t>
       </w:r>
-      <w:proofErr w:type="spellEnd"/>
       <w:r>
         <w:rPr>
           <w:rFonts w:ascii="Arial" w:hAnsi="Arial" w:cs="Arial"/>
@@ -5218,42 +3984,33 @@
         <w:rPr>
           <w:rFonts w:ascii="Arial" w:hAnsi="Arial" w:cs="Arial"/>
         </w:rPr>
+        <w:t>&lt;&lt; es_trialEmployerLiability</w:t>
+      </w:r>
+      <w:r>
+        <w:rPr>
+          <w:rFonts w:ascii="Arial" w:hAnsi="Arial" w:cs="Arial"/>
+        </w:rPr>
+        <w:t>AddSection</w:t>
+      </w:r>
+      <w:r>
+        <w:rPr>
+          <w:rFonts w:ascii="Arial" w:hAnsi="Arial" w:cs="Arial"/>
+        </w:rPr>
+        <w:t>&gt;&gt;</w:t>
+      </w:r>
+    </w:p>
+    <w:p>
+      <w:pPr>
+        <w:rPr>
+          <w:rFonts w:ascii="Arial" w:hAnsi="Arial" w:cs="Arial"/>
+        </w:rPr>
+      </w:pPr>
+      <w:r>
+        <w:rPr>
+          <w:rFonts w:ascii="Arial" w:hAnsi="Arial" w:cs="Arial"/>
+        </w:rPr>
         <w:t xml:space="preserve">&lt;&lt; </w:t>
       </w:r>
-      <w:proofErr w:type="spellStart"/>
-      <w:r>
-        <w:rPr>
-          <w:rFonts w:ascii="Arial" w:hAnsi="Arial" w:cs="Arial"/>
-        </w:rPr>
-        <w:t>es_trialEmployerLiability</w:t>
-      </w:r>
-      <w:r>
-        <w:rPr>
-          <w:rFonts w:ascii="Arial" w:hAnsi="Arial" w:cs="Arial"/>
-        </w:rPr>
-        <w:t>AddSection</w:t>
-      </w:r>
-      <w:proofErr w:type="spellEnd"/>
-      <w:r>
-        <w:rPr>
-          <w:rFonts w:ascii="Arial" w:hAnsi="Arial" w:cs="Arial"/>
-        </w:rPr>
-        <w:t>&gt;&gt;</w:t>
-      </w:r>
-    </w:p>
-    <w:p>
-      <w:pPr>
-        <w:rPr>
-          <w:rFonts w:ascii="Arial" w:hAnsi="Arial" w:cs="Arial"/>
-        </w:rPr>
-      </w:pPr>
-      <w:r>
-        <w:rPr>
-          <w:rFonts w:ascii="Arial" w:hAnsi="Arial" w:cs="Arial"/>
-        </w:rPr>
-        <w:t xml:space="preserve">&lt;&lt; </w:t>
-      </w:r>
-      <w:proofErr w:type="spellStart"/>
       <w:r>
         <w:rPr>
           <w:rFonts w:ascii="Arial" w:hAnsi="Arial" w:cs="Arial"/>
@@ -5272,7 +4029,6 @@
         </w:rPr>
         <w:t>trialHousingDisrepairAddSection</w:t>
       </w:r>
-      <w:proofErr w:type="spellEnd"/>
       <w:r>
         <w:rPr>
           <w:rFonts w:ascii="Arial" w:hAnsi="Arial" w:cs="Arial"/>
@@ -5356,6 +4112,7 @@
         <w:rPr>
           <w:rFonts w:ascii="Arial" w:hAnsi="Arial" w:cs="Arial"/>
         </w:rPr>
+        <w:lastRenderedPageBreak/>
         <w:t>&lt;&lt;trialHousingDisrepair.input2&gt;&gt;</w:t>
       </w:r>
       <w:r>
@@ -5391,35 +4148,7 @@
           <w:b/>
           <w:bCs/>
         </w:rPr>
-        <w:t>&lt;</w:t>
-      </w:r>
-      <w:proofErr w:type="gramStart"/>
-      <w:r>
-        <w:rPr>
-          <w:rFonts w:ascii="Arial" w:hAnsi="Arial" w:cs="Arial"/>
-          <w:b/>
-          <w:bCs/>
-        </w:rPr>
-        <w:t>&lt;{</w:t>
-      </w:r>
-      <w:proofErr w:type="spellStart"/>
-      <w:proofErr w:type="gramEnd"/>
-      <w:r>
-        <w:rPr>
-          <w:rFonts w:ascii="Arial" w:hAnsi="Arial" w:cs="Arial"/>
-          <w:b/>
-          <w:bCs/>
-        </w:rPr>
-        <w:t>dateFormat</w:t>
-      </w:r>
-      <w:proofErr w:type="spellEnd"/>
-      <w:r>
-        <w:rPr>
-          <w:rFonts w:ascii="Arial" w:hAnsi="Arial" w:cs="Arial"/>
-          <w:b/>
-          <w:bCs/>
-        </w:rPr>
-        <w:t>(</w:t>
+        <w:t>&lt;&lt;{dateFormat(</w:t>
       </w:r>
       <w:r>
         <w:rPr>
@@ -5451,43 +4180,7 @@
           <w:b/>
           <w:bCs/>
         </w:rPr>
-        <w:t xml:space="preserve"> ‘dd MMMM </w:t>
-      </w:r>
-      <w:proofErr w:type="spellStart"/>
-      <w:r>
-        <w:rPr>
-          <w:rFonts w:ascii="Arial" w:hAnsi="Arial" w:cs="Arial"/>
-          <w:b/>
-          <w:bCs/>
-        </w:rPr>
-        <w:t>yyyy</w:t>
-      </w:r>
-      <w:proofErr w:type="spellEnd"/>
-      <w:r>
-        <w:rPr>
-          <w:rFonts w:ascii="Arial" w:hAnsi="Arial" w:cs="Arial"/>
-          <w:b/>
-          <w:bCs/>
-        </w:rPr>
-        <w:t>’, ‘</w:t>
-      </w:r>
-      <w:proofErr w:type="spellStart"/>
-      <w:r>
-        <w:rPr>
-          <w:rFonts w:ascii="Arial" w:hAnsi="Arial" w:cs="Arial"/>
-          <w:b/>
-          <w:bCs/>
-        </w:rPr>
-        <w:t>yyyy</w:t>
-      </w:r>
-      <w:proofErr w:type="spellEnd"/>
-      <w:r>
-        <w:rPr>
-          <w:rFonts w:ascii="Arial" w:hAnsi="Arial" w:cs="Arial"/>
-          <w:b/>
-          <w:bCs/>
-        </w:rPr>
-        <w:t>-MM-dd’)}&gt;&gt;.</w:t>
+        <w:t xml:space="preserve"> ‘dd MMMM yyyy’, ‘yyyy-MM-dd’)}&gt;&gt;.</w:t>
       </w:r>
     </w:p>
     <w:p>
@@ -5516,35 +4209,7 @@
           <w:b/>
           <w:bCs/>
         </w:rPr>
-        <w:t>&lt;</w:t>
-      </w:r>
-      <w:proofErr w:type="gramStart"/>
-      <w:r>
-        <w:rPr>
-          <w:rFonts w:ascii="Arial" w:hAnsi="Arial" w:cs="Arial"/>
-          <w:b/>
-          <w:bCs/>
-        </w:rPr>
-        <w:t>&lt;{</w:t>
-      </w:r>
-      <w:proofErr w:type="spellStart"/>
-      <w:proofErr w:type="gramEnd"/>
-      <w:r>
-        <w:rPr>
-          <w:rFonts w:ascii="Arial" w:hAnsi="Arial" w:cs="Arial"/>
-          <w:b/>
-          <w:bCs/>
-        </w:rPr>
-        <w:t>dateFormat</w:t>
-      </w:r>
-      <w:proofErr w:type="spellEnd"/>
-      <w:r>
-        <w:rPr>
-          <w:rFonts w:ascii="Arial" w:hAnsi="Arial" w:cs="Arial"/>
-          <w:b/>
-          <w:bCs/>
-        </w:rPr>
-        <w:t>(</w:t>
+        <w:t>&lt;&lt;{dateFormat(</w:t>
       </w:r>
       <w:r>
         <w:rPr>
@@ -5576,43 +4241,7 @@
           <w:b/>
           <w:bCs/>
         </w:rPr>
-        <w:t xml:space="preserve"> ‘dd MMMM </w:t>
-      </w:r>
-      <w:proofErr w:type="spellStart"/>
-      <w:r>
-        <w:rPr>
-          <w:rFonts w:ascii="Arial" w:hAnsi="Arial" w:cs="Arial"/>
-          <w:b/>
-          <w:bCs/>
-        </w:rPr>
-        <w:t>yyyy</w:t>
-      </w:r>
-      <w:proofErr w:type="spellEnd"/>
-      <w:r>
-        <w:rPr>
-          <w:rFonts w:ascii="Arial" w:hAnsi="Arial" w:cs="Arial"/>
-          <w:b/>
-          <w:bCs/>
-        </w:rPr>
-        <w:t>’, ‘</w:t>
-      </w:r>
-      <w:proofErr w:type="spellStart"/>
-      <w:r>
-        <w:rPr>
-          <w:rFonts w:ascii="Arial" w:hAnsi="Arial" w:cs="Arial"/>
-          <w:b/>
-          <w:bCs/>
-        </w:rPr>
-        <w:t>yyyy</w:t>
-      </w:r>
-      <w:proofErr w:type="spellEnd"/>
-      <w:r>
-        <w:rPr>
-          <w:rFonts w:ascii="Arial" w:hAnsi="Arial" w:cs="Arial"/>
-          <w:b/>
-          <w:bCs/>
-        </w:rPr>
-        <w:t>-MM-dd’)}&gt;&gt;.</w:t>
+        <w:t xml:space="preserve"> ‘dd MMMM yyyy’, ‘yyyy-MM-dd’)}&gt;&gt;.</w:t>
       </w:r>
     </w:p>
     <w:p>
@@ -5627,7 +4256,6 @@
         </w:rPr>
         <w:t xml:space="preserve">&lt;&lt; </w:t>
       </w:r>
-      <w:proofErr w:type="spellStart"/>
       <w:r>
         <w:rPr>
           <w:rFonts w:ascii="Arial" w:hAnsi="Arial" w:cs="Arial"/>
@@ -5638,30 +4266,21 @@
         <w:rPr>
           <w:rFonts w:ascii="Arial" w:hAnsi="Arial" w:cs="Arial"/>
         </w:rPr>
-        <w:t>s_trialHousingDisrepairAddSection</w:t>
-      </w:r>
-      <w:proofErr w:type="spellEnd"/>
-      <w:r>
-        <w:rPr>
-          <w:rFonts w:ascii="Arial" w:hAnsi="Arial" w:cs="Arial"/>
-        </w:rPr>
-        <w:t>&gt;&gt;</w:t>
-      </w:r>
-    </w:p>
-    <w:p>
-      <w:pPr>
-        <w:rPr>
-          <w:rFonts w:ascii="Arial" w:hAnsi="Arial" w:cs="Arial"/>
-        </w:rPr>
-      </w:pPr>
-      <w:r>
-        <w:rPr>
-          <w:rFonts w:ascii="Arial" w:hAnsi="Arial" w:cs="Arial"/>
-        </w:rPr>
-        <w:lastRenderedPageBreak/>
+        <w:t>s_trialHousingDisrepairAddSection&gt;&gt;</w:t>
+      </w:r>
+    </w:p>
+    <w:p>
+      <w:pPr>
+        <w:rPr>
+          <w:rFonts w:ascii="Arial" w:hAnsi="Arial" w:cs="Arial"/>
+        </w:rPr>
+      </w:pPr>
+      <w:r>
+        <w:rPr>
+          <w:rFonts w:ascii="Arial" w:hAnsi="Arial" w:cs="Arial"/>
+        </w:rPr>
         <w:t xml:space="preserve">&lt;&lt; </w:t>
       </w:r>
-      <w:proofErr w:type="spellStart"/>
       <w:r>
         <w:rPr>
           <w:rFonts w:ascii="Arial" w:hAnsi="Arial" w:cs="Arial"/>
@@ -5680,7 +4299,6 @@
         </w:rPr>
         <w:t>trialPersonalInjuryAddSection</w:t>
       </w:r>
-      <w:proofErr w:type="spellEnd"/>
       <w:r>
         <w:rPr>
           <w:rFonts w:ascii="Arial" w:hAnsi="Arial" w:cs="Arial"/>
@@ -5735,35 +4353,7 @@
           <w:b/>
           <w:bCs/>
         </w:rPr>
-        <w:t>&lt;</w:t>
-      </w:r>
-      <w:proofErr w:type="gramStart"/>
-      <w:r>
-        <w:rPr>
-          <w:rFonts w:ascii="Arial" w:hAnsi="Arial" w:cs="Arial"/>
-          <w:b/>
-          <w:bCs/>
-        </w:rPr>
-        <w:t>&lt;{</w:t>
-      </w:r>
-      <w:proofErr w:type="spellStart"/>
-      <w:proofErr w:type="gramEnd"/>
-      <w:r>
-        <w:rPr>
-          <w:rFonts w:ascii="Arial" w:hAnsi="Arial" w:cs="Arial"/>
-          <w:b/>
-          <w:bCs/>
-        </w:rPr>
-        <w:t>dateFormat</w:t>
-      </w:r>
-      <w:proofErr w:type="spellEnd"/>
-      <w:r>
-        <w:rPr>
-          <w:rFonts w:ascii="Arial" w:hAnsi="Arial" w:cs="Arial"/>
-          <w:b/>
-          <w:bCs/>
-        </w:rPr>
-        <w:t>(</w:t>
+        <w:t>&lt;&lt;{dateFormat(</w:t>
       </w:r>
       <w:r>
         <w:rPr>
@@ -5795,43 +4385,7 @@
           <w:b/>
           <w:bCs/>
         </w:rPr>
-        <w:t xml:space="preserve"> ‘dd MMMM </w:t>
-      </w:r>
-      <w:proofErr w:type="spellStart"/>
-      <w:r>
-        <w:rPr>
-          <w:rFonts w:ascii="Arial" w:hAnsi="Arial" w:cs="Arial"/>
-          <w:b/>
-          <w:bCs/>
-        </w:rPr>
-        <w:t>yyyy</w:t>
-      </w:r>
-      <w:proofErr w:type="spellEnd"/>
-      <w:r>
-        <w:rPr>
-          <w:rFonts w:ascii="Arial" w:hAnsi="Arial" w:cs="Arial"/>
-          <w:b/>
-          <w:bCs/>
-        </w:rPr>
-        <w:t>’, ‘</w:t>
-      </w:r>
-      <w:proofErr w:type="spellStart"/>
-      <w:r>
-        <w:rPr>
-          <w:rFonts w:ascii="Arial" w:hAnsi="Arial" w:cs="Arial"/>
-          <w:b/>
-          <w:bCs/>
-        </w:rPr>
-        <w:t>yyyy</w:t>
-      </w:r>
-      <w:proofErr w:type="spellEnd"/>
-      <w:r>
-        <w:rPr>
-          <w:rFonts w:ascii="Arial" w:hAnsi="Arial" w:cs="Arial"/>
-          <w:b/>
-          <w:bCs/>
-        </w:rPr>
-        <w:t xml:space="preserve">-MM-dd’)}&gt;&gt;. </w:t>
+        <w:t xml:space="preserve"> ‘dd MMMM yyyy’, ‘yyyy-MM-dd’)}&gt;&gt;. </w:t>
       </w:r>
       <w:r>
         <w:rPr>
@@ -5845,35 +4399,7 @@
           <w:b/>
           <w:bCs/>
         </w:rPr>
-        <w:t>&lt;</w:t>
-      </w:r>
-      <w:proofErr w:type="gramStart"/>
-      <w:r>
-        <w:rPr>
-          <w:rFonts w:ascii="Arial" w:hAnsi="Arial" w:cs="Arial"/>
-          <w:b/>
-          <w:bCs/>
-        </w:rPr>
-        <w:t>&lt;{</w:t>
-      </w:r>
-      <w:proofErr w:type="spellStart"/>
-      <w:proofErr w:type="gramEnd"/>
-      <w:r>
-        <w:rPr>
-          <w:rFonts w:ascii="Arial" w:hAnsi="Arial" w:cs="Arial"/>
-          <w:b/>
-          <w:bCs/>
-        </w:rPr>
-        <w:t>dateFormat</w:t>
-      </w:r>
-      <w:proofErr w:type="spellEnd"/>
-      <w:r>
-        <w:rPr>
-          <w:rFonts w:ascii="Arial" w:hAnsi="Arial" w:cs="Arial"/>
-          <w:b/>
-          <w:bCs/>
-        </w:rPr>
-        <w:t>(</w:t>
+        <w:t>&lt;&lt;{dateFormat(</w:t>
       </w:r>
       <w:r>
         <w:rPr>
@@ -5905,43 +4431,7 @@
           <w:b/>
           <w:bCs/>
         </w:rPr>
-        <w:t xml:space="preserve"> ‘dd MMMM </w:t>
-      </w:r>
-      <w:proofErr w:type="spellStart"/>
-      <w:r>
-        <w:rPr>
-          <w:rFonts w:ascii="Arial" w:hAnsi="Arial" w:cs="Arial"/>
-          <w:b/>
-          <w:bCs/>
-        </w:rPr>
-        <w:t>yyyy</w:t>
-      </w:r>
-      <w:proofErr w:type="spellEnd"/>
-      <w:r>
-        <w:rPr>
-          <w:rFonts w:ascii="Arial" w:hAnsi="Arial" w:cs="Arial"/>
-          <w:b/>
-          <w:bCs/>
-        </w:rPr>
-        <w:t>’, ‘</w:t>
-      </w:r>
-      <w:proofErr w:type="spellStart"/>
-      <w:r>
-        <w:rPr>
-          <w:rFonts w:ascii="Arial" w:hAnsi="Arial" w:cs="Arial"/>
-          <w:b/>
-          <w:bCs/>
-        </w:rPr>
-        <w:t>yyyy</w:t>
-      </w:r>
-      <w:proofErr w:type="spellEnd"/>
-      <w:r>
-        <w:rPr>
-          <w:rFonts w:ascii="Arial" w:hAnsi="Arial" w:cs="Arial"/>
-          <w:b/>
-          <w:bCs/>
-        </w:rPr>
-        <w:t>-MM-dd’)}&gt;&gt;.</w:t>
+        <w:t xml:space="preserve"> ‘dd MMMM yyyy’, ‘yyyy-MM-dd’)}&gt;&gt;.</w:t>
       </w:r>
     </w:p>
     <w:p>
@@ -5987,35 +4477,7 @@
           <w:b/>
           <w:bCs/>
         </w:rPr>
-        <w:t>&lt;</w:t>
-      </w:r>
-      <w:proofErr w:type="gramStart"/>
-      <w:r>
-        <w:rPr>
-          <w:rFonts w:ascii="Arial" w:hAnsi="Arial" w:cs="Arial"/>
-          <w:b/>
-          <w:bCs/>
-        </w:rPr>
-        <w:t>&lt;{</w:t>
-      </w:r>
-      <w:proofErr w:type="spellStart"/>
-      <w:proofErr w:type="gramEnd"/>
-      <w:r>
-        <w:rPr>
-          <w:rFonts w:ascii="Arial" w:hAnsi="Arial" w:cs="Arial"/>
-          <w:b/>
-          <w:bCs/>
-        </w:rPr>
-        <w:t>dateFormat</w:t>
-      </w:r>
-      <w:proofErr w:type="spellEnd"/>
-      <w:r>
-        <w:rPr>
-          <w:rFonts w:ascii="Arial" w:hAnsi="Arial" w:cs="Arial"/>
-          <w:b/>
-          <w:bCs/>
-        </w:rPr>
-        <w:t>(</w:t>
+        <w:t>&lt;&lt;{dateFormat(</w:t>
       </w:r>
       <w:r>
         <w:rPr>
@@ -6047,43 +4509,7 @@
           <w:b/>
           <w:bCs/>
         </w:rPr>
-        <w:t xml:space="preserve"> ‘dd MMMM </w:t>
-      </w:r>
-      <w:proofErr w:type="spellStart"/>
-      <w:r>
-        <w:rPr>
-          <w:rFonts w:ascii="Arial" w:hAnsi="Arial" w:cs="Arial"/>
-          <w:b/>
-          <w:bCs/>
-        </w:rPr>
-        <w:t>yyyy</w:t>
-      </w:r>
-      <w:proofErr w:type="spellEnd"/>
-      <w:r>
-        <w:rPr>
-          <w:rFonts w:ascii="Arial" w:hAnsi="Arial" w:cs="Arial"/>
-          <w:b/>
-          <w:bCs/>
-        </w:rPr>
-        <w:t>’, ‘</w:t>
-      </w:r>
-      <w:proofErr w:type="spellStart"/>
-      <w:r>
-        <w:rPr>
-          <w:rFonts w:ascii="Arial" w:hAnsi="Arial" w:cs="Arial"/>
-          <w:b/>
-          <w:bCs/>
-        </w:rPr>
-        <w:t>yyyy</w:t>
-      </w:r>
-      <w:proofErr w:type="spellEnd"/>
-      <w:r>
-        <w:rPr>
-          <w:rFonts w:ascii="Arial" w:hAnsi="Arial" w:cs="Arial"/>
-          <w:b/>
-          <w:bCs/>
-        </w:rPr>
-        <w:t>-MM-dd’)}&gt;&gt;.</w:t>
+        <w:t xml:space="preserve"> ‘dd MMMM yyyy’, ‘yyyy-MM-dd’)}&gt;&gt;.</w:t>
       </w:r>
     </w:p>
     <w:p>
@@ -6098,7 +4524,6 @@
         </w:rPr>
         <w:t xml:space="preserve">&lt;&lt; </w:t>
       </w:r>
-      <w:proofErr w:type="spellStart"/>
       <w:r>
         <w:rPr>
           <w:rFonts w:ascii="Arial" w:hAnsi="Arial" w:cs="Arial"/>
@@ -6109,14 +4534,7 @@
         <w:rPr>
           <w:rFonts w:ascii="Arial" w:hAnsi="Arial" w:cs="Arial"/>
         </w:rPr>
-        <w:t>s_trialPersonalInjuryAddSection</w:t>
-      </w:r>
-      <w:proofErr w:type="spellEnd"/>
-      <w:r>
-        <w:rPr>
-          <w:rFonts w:ascii="Arial" w:hAnsi="Arial" w:cs="Arial"/>
-        </w:rPr>
-        <w:t>&gt;&gt;</w:t>
+        <w:t>s_trialPersonalInjuryAddSection&gt;&gt;</w:t>
       </w:r>
     </w:p>
     <w:p>
@@ -6131,7 +4549,6 @@
         </w:rPr>
         <w:t xml:space="preserve">&lt;&lt; </w:t>
       </w:r>
-      <w:proofErr w:type="spellStart"/>
       <w:r>
         <w:rPr>
           <w:rFonts w:ascii="Arial" w:hAnsi="Arial" w:cs="Arial"/>
@@ -6150,7 +4567,6 @@
         </w:rPr>
         <w:t>trialRoadTrafficAccidentAddSection</w:t>
       </w:r>
-      <w:proofErr w:type="spellEnd"/>
       <w:r>
         <w:rPr>
           <w:rFonts w:ascii="Arial" w:hAnsi="Arial" w:cs="Arial"/>
@@ -6189,21 +4605,7 @@
         <w:rPr>
           <w:rFonts w:ascii="Arial" w:hAnsi="Arial" w:cs="Arial"/>
         </w:rPr>
-        <w:t>&lt;&lt;</w:t>
-      </w:r>
-      <w:proofErr w:type="spellStart"/>
-      <w:r>
-        <w:rPr>
-          <w:rFonts w:ascii="Arial" w:hAnsi="Arial" w:cs="Arial"/>
-        </w:rPr>
-        <w:t>trialRoadTrafficAccident.input</w:t>
-      </w:r>
-      <w:proofErr w:type="spellEnd"/>
-      <w:r>
-        <w:rPr>
-          <w:rFonts w:ascii="Arial" w:hAnsi="Arial" w:cs="Arial"/>
-        </w:rPr>
-        <w:t>&gt;&gt;</w:t>
+        <w:t>&lt;&lt;trialRoadTrafficAccident.input&gt;&gt;</w:t>
       </w:r>
       <w:r>
         <w:rPr>
@@ -6217,71 +4619,7 @@
           <w:b/>
           <w:bCs/>
         </w:rPr>
-        <w:t>&lt;</w:t>
-      </w:r>
-      <w:proofErr w:type="gramStart"/>
-      <w:r>
-        <w:rPr>
-          <w:rFonts w:ascii="Arial" w:hAnsi="Arial" w:cs="Arial"/>
-          <w:b/>
-          <w:bCs/>
-        </w:rPr>
-        <w:t>&lt;{</w:t>
-      </w:r>
-      <w:proofErr w:type="spellStart"/>
-      <w:proofErr w:type="gramEnd"/>
-      <w:r>
-        <w:rPr>
-          <w:rFonts w:ascii="Arial" w:hAnsi="Arial" w:cs="Arial"/>
-          <w:b/>
-          <w:bCs/>
-        </w:rPr>
-        <w:t>dateFormat</w:t>
-      </w:r>
-      <w:proofErr w:type="spellEnd"/>
-      <w:r>
-        <w:rPr>
-          <w:rFonts w:ascii="Arial" w:hAnsi="Arial" w:cs="Arial"/>
-          <w:b/>
-          <w:bCs/>
-        </w:rPr>
-        <w:t xml:space="preserve">(trialRoadTrafficAccident.date1, ‘dd MMMM </w:t>
-      </w:r>
-      <w:proofErr w:type="spellStart"/>
-      <w:r>
-        <w:rPr>
-          <w:rFonts w:ascii="Arial" w:hAnsi="Arial" w:cs="Arial"/>
-          <w:b/>
-          <w:bCs/>
-        </w:rPr>
-        <w:t>yyyy</w:t>
-      </w:r>
-      <w:proofErr w:type="spellEnd"/>
-      <w:r>
-        <w:rPr>
-          <w:rFonts w:ascii="Arial" w:hAnsi="Arial" w:cs="Arial"/>
-          <w:b/>
-          <w:bCs/>
-        </w:rPr>
-        <w:t>’, ‘</w:t>
-      </w:r>
-      <w:proofErr w:type="spellStart"/>
-      <w:r>
-        <w:rPr>
-          <w:rFonts w:ascii="Arial" w:hAnsi="Arial" w:cs="Arial"/>
-          <w:b/>
-          <w:bCs/>
-        </w:rPr>
-        <w:t>yyyy</w:t>
-      </w:r>
-      <w:proofErr w:type="spellEnd"/>
-      <w:r>
-        <w:rPr>
-          <w:rFonts w:ascii="Arial" w:hAnsi="Arial" w:cs="Arial"/>
-          <w:b/>
-          <w:bCs/>
-        </w:rPr>
-        <w:t>-MM-dd’)}&gt;&gt;.</w:t>
+        <w:t>&lt;&lt;{dateFormat(trialRoadTrafficAccident.date1, ‘dd MMMM yyyy’, ‘yyyy-MM-dd’)}&gt;&gt;.</w:t>
       </w:r>
     </w:p>
     <w:p>
@@ -6297,21 +4635,7 @@
         <w:rPr>
           <w:rFonts w:ascii="Arial" w:hAnsi="Arial" w:cs="Arial"/>
         </w:rPr>
-        <w:t xml:space="preserve">&lt;&lt; </w:t>
-      </w:r>
-      <w:proofErr w:type="spellStart"/>
-      <w:r>
-        <w:rPr>
-          <w:rFonts w:ascii="Arial" w:hAnsi="Arial" w:cs="Arial"/>
-        </w:rPr>
-        <w:t>es_trialRoadTrafficAccidentAddSection</w:t>
-      </w:r>
-      <w:proofErr w:type="spellEnd"/>
-      <w:r>
-        <w:rPr>
-          <w:rFonts w:ascii="Arial" w:hAnsi="Arial" w:cs="Arial"/>
-        </w:rPr>
-        <w:t>&gt;&gt;</w:t>
+        <w:t>&lt;&lt; es_trialRoadTrafficAccidentAddSection&gt;&gt;</w:t>
       </w:r>
       <w:r>
         <w:rPr>
@@ -6337,27 +4661,31 @@
           <w:sz w:val="22"/>
           <w:szCs w:val="22"/>
         </w:rPr>
-        <w:t>&lt;&lt;cs_{</w:t>
-      </w:r>
-      <w:proofErr w:type="spellStart"/>
-      <w:r>
-        <w:rPr>
-          <w:rFonts w:ascii="Arial" w:hAnsi="Arial" w:cs="Arial"/>
+        <w:t xml:space="preserve">&lt;&lt;cs_{hasNewDirections=true}&gt;&gt; </w:t>
+      </w:r>
+    </w:p>
+    <w:p>
+      <w:pPr>
+        <w:pStyle w:val="NormalWeb"/>
+        <w:rPr>
+          <w:rFonts w:ascii="Arial" w:hAnsi="Arial" w:cs="Arial"/>
+          <w:b/>
+          <w:bCs/>
           <w:color w:val="000000"/>
           <w:sz w:val="22"/>
           <w:szCs w:val="22"/>
         </w:rPr>
-        <w:t>hasNewDirections</w:t>
-      </w:r>
-      <w:proofErr w:type="spellEnd"/>
-      <w:r>
-        <w:rPr>
-          <w:rFonts w:ascii="Arial" w:hAnsi="Arial" w:cs="Arial"/>
+      </w:pPr>
+      <w:r>
+        <w:rPr>
+          <w:rFonts w:ascii="Arial" w:hAnsi="Arial" w:cs="Arial"/>
+          <w:b/>
+          <w:bCs/>
           <w:color w:val="000000"/>
           <w:sz w:val="22"/>
           <w:szCs w:val="22"/>
         </w:rPr>
-        <w:t xml:space="preserve">=true}&gt;&gt; </w:t>
+        <w:t>Additional directions</w:t>
       </w:r>
     </w:p>
     <w:p>
@@ -6365,8 +4693,6 @@
         <w:pStyle w:val="NormalWeb"/>
         <w:rPr>
           <w:rFonts w:ascii="Arial" w:hAnsi="Arial" w:cs="Arial"/>
-          <w:b/>
-          <w:bCs/>
           <w:color w:val="000000"/>
           <w:sz w:val="22"/>
           <w:szCs w:val="22"/>
@@ -6375,25 +4701,21 @@
       <w:r>
         <w:rPr>
           <w:rFonts w:ascii="Arial" w:hAnsi="Arial" w:cs="Arial"/>
-          <w:b/>
-          <w:bCs/>
           <w:color w:val="000000"/>
           <w:sz w:val="22"/>
           <w:szCs w:val="22"/>
         </w:rPr>
-        <w:t>Additional directions</w:t>
-      </w:r>
-    </w:p>
-    <w:p>
-      <w:pPr>
-        <w:pStyle w:val="NormalWeb"/>
+        <w:t>&lt;&lt;rs_</w:t>
+      </w:r>
+      <w:r>
         <w:rPr>
           <w:rFonts w:ascii="Arial" w:hAnsi="Arial" w:cs="Arial"/>
           <w:color w:val="000000"/>
           <w:sz w:val="22"/>
           <w:szCs w:val="22"/>
         </w:rPr>
-      </w:pPr>
+        <w:t>trial</w:t>
+      </w:r>
       <w:r>
         <w:rPr>
           <w:rFonts w:ascii="Arial" w:hAnsi="Arial" w:cs="Arial"/>
@@ -6401,18 +4723,19 @@
           <w:sz w:val="22"/>
           <w:szCs w:val="22"/>
         </w:rPr>
-        <w:t>&lt;&lt;</w:t>
-      </w:r>
-      <w:proofErr w:type="spellStart"/>
-      <w:r>
+        <w:t>HearingAddNewDirectionsDJ&gt;&gt;</w:t>
+      </w:r>
+    </w:p>
+    <w:p>
+      <w:pPr>
+        <w:pStyle w:val="NormalWeb"/>
         <w:rPr>
           <w:rFonts w:ascii="Arial" w:hAnsi="Arial" w:cs="Arial"/>
           <w:color w:val="000000"/>
           <w:sz w:val="22"/>
           <w:szCs w:val="22"/>
         </w:rPr>
-        <w:t>rs_</w:t>
-      </w:r>
+      </w:pPr>
       <w:r>
         <w:rPr>
           <w:rFonts w:ascii="Arial" w:hAnsi="Arial" w:cs="Arial"/>
@@ -6420,18 +4743,19 @@
           <w:sz w:val="22"/>
           <w:szCs w:val="22"/>
         </w:rPr>
-        <w:t>trial</w:t>
-      </w:r>
-      <w:r>
+        <w:t>&lt;&lt;value.directionComment&gt;&gt;</w:t>
+      </w:r>
+    </w:p>
+    <w:p>
+      <w:pPr>
+        <w:pStyle w:val="NormalWeb"/>
         <w:rPr>
           <w:rFonts w:ascii="Arial" w:hAnsi="Arial" w:cs="Arial"/>
           <w:color w:val="000000"/>
           <w:sz w:val="22"/>
           <w:szCs w:val="22"/>
         </w:rPr>
-        <w:t>HearingAddNewDirectionsDJ</w:t>
-      </w:r>
-      <w:proofErr w:type="spellEnd"/>
+      </w:pPr>
       <w:r>
         <w:rPr>
           <w:rFonts w:ascii="Arial" w:hAnsi="Arial" w:cs="Arial"/>
@@ -6439,19 +4763,17 @@
           <w:sz w:val="22"/>
           <w:szCs w:val="22"/>
         </w:rPr>
-        <w:t>&gt;&gt;</w:t>
-      </w:r>
-    </w:p>
-    <w:p>
-      <w:pPr>
-        <w:pStyle w:val="NormalWeb"/>
+        <w:t>&lt;&lt;es_</w:t>
+      </w:r>
+      <w:r>
         <w:rPr>
           <w:rFonts w:ascii="Arial" w:hAnsi="Arial" w:cs="Arial"/>
           <w:color w:val="000000"/>
           <w:sz w:val="22"/>
           <w:szCs w:val="22"/>
         </w:rPr>
-      </w:pPr>
+        <w:t>trial</w:t>
+      </w:r>
       <w:r>
         <w:rPr>
           <w:rFonts w:ascii="Arial" w:hAnsi="Arial" w:cs="Arial"/>
@@ -6459,87 +4781,7 @@
           <w:sz w:val="22"/>
           <w:szCs w:val="22"/>
         </w:rPr>
-        <w:t>&lt;&lt;</w:t>
-      </w:r>
-      <w:proofErr w:type="spellStart"/>
-      <w:proofErr w:type="gramStart"/>
-      <w:r>
-        <w:rPr>
-          <w:rFonts w:ascii="Arial" w:hAnsi="Arial" w:cs="Arial"/>
-          <w:color w:val="000000"/>
-          <w:sz w:val="22"/>
-          <w:szCs w:val="22"/>
-        </w:rPr>
-        <w:t>value.directionComment</w:t>
-      </w:r>
-      <w:proofErr w:type="spellEnd"/>
-      <w:proofErr w:type="gramEnd"/>
-      <w:r>
-        <w:rPr>
-          <w:rFonts w:ascii="Arial" w:hAnsi="Arial" w:cs="Arial"/>
-          <w:color w:val="000000"/>
-          <w:sz w:val="22"/>
-          <w:szCs w:val="22"/>
-        </w:rPr>
-        <w:t>&gt;&gt;</w:t>
-      </w:r>
-    </w:p>
-    <w:p>
-      <w:pPr>
-        <w:pStyle w:val="NormalWeb"/>
-        <w:rPr>
-          <w:rFonts w:ascii="Arial" w:hAnsi="Arial" w:cs="Arial"/>
-          <w:color w:val="000000"/>
-          <w:sz w:val="22"/>
-          <w:szCs w:val="22"/>
-        </w:rPr>
-      </w:pPr>
-      <w:r>
-        <w:rPr>
-          <w:rFonts w:ascii="Arial" w:hAnsi="Arial" w:cs="Arial"/>
-          <w:color w:val="000000"/>
-          <w:sz w:val="22"/>
-          <w:szCs w:val="22"/>
-        </w:rPr>
-        <w:t>&lt;&lt;</w:t>
-      </w:r>
-      <w:proofErr w:type="spellStart"/>
-      <w:r>
-        <w:rPr>
-          <w:rFonts w:ascii="Arial" w:hAnsi="Arial" w:cs="Arial"/>
-          <w:color w:val="000000"/>
-          <w:sz w:val="22"/>
-          <w:szCs w:val="22"/>
-        </w:rPr>
-        <w:t>es_</w:t>
-      </w:r>
-      <w:r>
-        <w:rPr>
-          <w:rFonts w:ascii="Arial" w:hAnsi="Arial" w:cs="Arial"/>
-          <w:color w:val="000000"/>
-          <w:sz w:val="22"/>
-          <w:szCs w:val="22"/>
-        </w:rPr>
-        <w:t>trial</w:t>
-      </w:r>
-      <w:r>
-        <w:rPr>
-          <w:rFonts w:ascii="Arial" w:hAnsi="Arial" w:cs="Arial"/>
-          <w:color w:val="000000"/>
-          <w:sz w:val="22"/>
-          <w:szCs w:val="22"/>
-        </w:rPr>
-        <w:t>HearingAddNewDirectionsDJ</w:t>
-      </w:r>
-      <w:proofErr w:type="spellEnd"/>
-      <w:r>
-        <w:rPr>
-          <w:rFonts w:ascii="Arial" w:hAnsi="Arial" w:cs="Arial"/>
-          <w:color w:val="000000"/>
-          <w:sz w:val="22"/>
-          <w:szCs w:val="22"/>
-        </w:rPr>
-        <w:t>&gt;&gt;</w:t>
+        <w:t>HearingAddNewDirectionsDJ&gt;&gt;</w:t>
       </w:r>
     </w:p>
     <w:p>
@@ -9026,6 +7268,24 @@
 </file>
 
 <file path=customXml/item1.xml><?xml version="1.0" encoding="utf-8"?>
+<p:properties xmlns:p="http://schemas.microsoft.com/office/2006/metadata/properties" xmlns:xsi="http://www.w3.org/2001/XMLSchema-instance" xmlns:pc="http://schemas.microsoft.com/office/infopath/2007/PartnerControls">
+  <documentManagement>
+    <Stage xmlns="f336f4fe-8719-4ea2-b5d6-29b3a580aeb4">Draft</Stage>
+    <Next_x0020_Stage xmlns="f336f4fe-8719-4ea2-b5d6-29b3a580aeb4">N/A</Next_x0020_Stage>
+    <Admin_x0020_Action xmlns="f336f4fe-8719-4ea2-b5d6-29b3a580aeb4" xsi:nil="true"/>
+    <Template_x0020_Category xmlns="f336f4fe-8719-4ea2-b5d6-29b3a580aeb4">Decision Order - DEC</Template_x0020_Category>
+    <Action xmlns="f336f4fe-8719-4ea2-b5d6-29b3a580aeb4" xsi:nil="true"/>
+    <Purpose1 xmlns="f336f4fe-8719-4ea2-b5d6-29b3a580aeb4">SDO order for default Judgment </Purpose1>
+    <Template_x0020_Language xmlns="f336f4fe-8719-4ea2-b5d6-29b3a580aeb4">English - ENG</Template_x0020_Language>
+    <Rename xmlns="f336f4fe-8719-4ea2-b5d6-29b3a580aeb4">true</Rename>
+    <Tornado_x0020_Filename xmlns="f336f4fe-8719-4ea2-b5d6-29b3a580aeb4" xsi:nil="true"/>
+    <Approval_x0020_Request_x0020_Comment xmlns="f336f4fe-8719-4ea2-b5d6-29b3a580aeb4">Default Judgment -SDO  Trial templates, Please approve.Thanks</Approval_x0020_Request_x0020_Comment>
+    <Publication_x0020_Date xmlns="f336f4fe-8719-4ea2-b5d6-29b3a580aeb4">2022-07-24T23:00:00+00:00</Publication_x0020_Date>
+  </documentManagement>
+</p:properties>
+</file>
+
+<file path=customXml/item2.xml><?xml version="1.0" encoding="utf-8"?>
 <?mso-contentType ?>
 <FormTemplates xmlns="http://schemas.microsoft.com/sharepoint/v3/contenttype/forms">
   <Display>DocumentLibraryForm</Display>
@@ -9034,7 +7294,7 @@
 </FormTemplates>
 </file>
 
-<file path=customXml/item2.xml><?xml version="1.0" encoding="utf-8"?>
+<file path=customXml/item3.xml><?xml version="1.0" encoding="utf-8"?>
 <ct:contentTypeSchema xmlns:ct="http://schemas.microsoft.com/office/2006/metadata/contentType" xmlns:ma="http://schemas.microsoft.com/office/2006/metadata/properties/metaAttributes" ct:_="" ma:_="" ma:contentTypeName="_CtTemplate" ma:contentTypeID="0x01010064A5FDCCFB03F540B94405305D7DE14F00A4F8B82F7CEF57469A8FE5CEAB7A0EE0" ma:contentTypeVersion="54" ma:contentTypeDescription="Part of Template Management with Site Columns representing custom attributes." ma:contentTypeScope="" ma:versionID="c2ae9af6f2d07f5c87e529250672afb5">
   <xsd:schema xmlns:xsd="http://www.w3.org/2001/XMLSchema" xmlns:xs="http://www.w3.org/2001/XMLSchema" xmlns:p="http://schemas.microsoft.com/office/2006/metadata/properties" xmlns:ns2="f336f4fe-8719-4ea2-b5d6-29b3a580aeb4" xmlns:ns3="b57b892a-dd61-4bba-b372-a8d93da2c7e6" targetNamespace="http://schemas.microsoft.com/office/2006/metadata/properties" ma:root="true" ma:fieldsID="5cc5ae0d05cbe82a12e0833457866b27" ns2:_="" ns3:_="">
     <xsd:import namespace="f336f4fe-8719-4ea2-b5d6-29b3a580aeb4"/>
@@ -9350,25 +7610,17 @@
 </ct:contentTypeSchema>
 </file>
 
-<file path=customXml/item3.xml><?xml version="1.0" encoding="utf-8"?>
-<p:properties xmlns:p="http://schemas.microsoft.com/office/2006/metadata/properties" xmlns:xsi="http://www.w3.org/2001/XMLSchema-instance" xmlns:pc="http://schemas.microsoft.com/office/infopath/2007/PartnerControls">
-  <documentManagement>
-    <Stage xmlns="f336f4fe-8719-4ea2-b5d6-29b3a580aeb4">Draft</Stage>
-    <Next_x0020_Stage xmlns="f336f4fe-8719-4ea2-b5d6-29b3a580aeb4">N/A</Next_x0020_Stage>
-    <Admin_x0020_Action xmlns="f336f4fe-8719-4ea2-b5d6-29b3a580aeb4" xsi:nil="true"/>
-    <Template_x0020_Category xmlns="f336f4fe-8719-4ea2-b5d6-29b3a580aeb4">Decision Order - DEC</Template_x0020_Category>
-    <Action xmlns="f336f4fe-8719-4ea2-b5d6-29b3a580aeb4" xsi:nil="true"/>
-    <Purpose1 xmlns="f336f4fe-8719-4ea2-b5d6-29b3a580aeb4">SDO order for default Judgment </Purpose1>
-    <Template_x0020_Language xmlns="f336f4fe-8719-4ea2-b5d6-29b3a580aeb4">English - ENG</Template_x0020_Language>
-    <Rename xmlns="f336f4fe-8719-4ea2-b5d6-29b3a580aeb4">true</Rename>
-    <Tornado_x0020_Filename xmlns="f336f4fe-8719-4ea2-b5d6-29b3a580aeb4" xsi:nil="true"/>
-    <Approval_x0020_Request_x0020_Comment xmlns="f336f4fe-8719-4ea2-b5d6-29b3a580aeb4">Default Judgment -SDO  Trial templates, Please approve.Thanks</Approval_x0020_Request_x0020_Comment>
-    <Publication_x0020_Date xmlns="f336f4fe-8719-4ea2-b5d6-29b3a580aeb4">2022-07-24T23:00:00+00:00</Publication_x0020_Date>
-  </documentManagement>
-</p:properties>
+<file path=customXml/itemProps1.xml><?xml version="1.0" encoding="utf-8"?>
+<ds:datastoreItem xmlns:ds="http://schemas.openxmlformats.org/officeDocument/2006/customXml" ds:itemID="{D0A7C455-9E81-45ED-8320-4509C5952A7F}">
+  <ds:schemaRefs>
+    <ds:schemaRef ds:uri="http://schemas.microsoft.com/office/2006/metadata/properties"/>
+    <ds:schemaRef ds:uri="http://schemas.microsoft.com/office/infopath/2007/PartnerControls"/>
+    <ds:schemaRef ds:uri="f336f4fe-8719-4ea2-b5d6-29b3a580aeb4"/>
+  </ds:schemaRefs>
+</ds:datastoreItem>
 </file>
 
-<file path=customXml/itemProps1.xml><?xml version="1.0" encoding="utf-8"?>
+<file path=customXml/itemProps2.xml><?xml version="1.0" encoding="utf-8"?>
 <ds:datastoreItem xmlns:ds="http://schemas.openxmlformats.org/officeDocument/2006/customXml" ds:itemID="{0A291025-B274-4E6B-B6F0-32798DD58C0F}">
   <ds:schemaRefs>
     <ds:schemaRef ds:uri="http://schemas.microsoft.com/sharepoint/v3/contenttype/forms"/>
@@ -9376,7 +7628,7 @@
 </ds:datastoreItem>
 </file>
 
-<file path=customXml/itemProps2.xml><?xml version="1.0" encoding="utf-8"?>
+<file path=customXml/itemProps3.xml><?xml version="1.0" encoding="utf-8"?>
 <ds:datastoreItem xmlns:ds="http://schemas.openxmlformats.org/officeDocument/2006/customXml" ds:itemID="{5FC536DF-A696-4054-91F6-4D714A03699E}">
   <ds:schemaRefs>
     <ds:schemaRef ds:uri="http://schemas.microsoft.com/office/2006/metadata/contentType"/>
@@ -9395,16 +7647,6 @@
 </ds:datastoreItem>
 </file>
 
-<file path=customXml/itemProps3.xml><?xml version="1.0" encoding="utf-8"?>
-<ds:datastoreItem xmlns:ds="http://schemas.openxmlformats.org/officeDocument/2006/customXml" ds:itemID="{D0A7C455-9E81-45ED-8320-4509C5952A7F}">
-  <ds:schemaRefs>
-    <ds:schemaRef ds:uri="http://schemas.microsoft.com/office/2006/metadata/properties"/>
-    <ds:schemaRef ds:uri="http://schemas.microsoft.com/office/infopath/2007/PartnerControls"/>
-    <ds:schemaRef ds:uri="f336f4fe-8719-4ea2-b5d6-29b3a580aeb4"/>
-  </ds:schemaRefs>
-</ds:datastoreItem>
-</file>
-
 <file path=docMetadata/LabelInfo.xml><?xml version="1.0" encoding="utf-8"?>
 <clbl:labelList xmlns:clbl="http://schemas.microsoft.com/office/2020/mipLabelMetadata">
   <clbl:label id="{fa22dce2-39a9-4bf4-a557-7a50b593b56a}" enabled="1" method="Privileged" siteId="{3e0088dc-0629-4ae6-aa8c-813e7a296f50}" contentBits="0" removed="0"/>

</xml_diff>